<commit_message>
Updated DBMS notes and MySQL notes
</commit_message>
<xml_diff>
--- a/DBMS notes.docx
+++ b/DBMS notes.docx
@@ -147,7 +147,7 @@
                     <pic:cNvPicPr/>
                   </pic:nvPicPr>
                   <pic:blipFill>
-                    <a:blip r:embed="rId4"/>
+                    <a:blip r:embed="rId5"/>
                     <a:stretch>
                       <a:fillRect/>
                     </a:stretch>
@@ -213,7 +213,7 @@
                     <pic:cNvPicPr/>
                   </pic:nvPicPr>
                   <pic:blipFill>
-                    <a:blip r:embed="rId5">
+                    <a:blip r:embed="rId6">
                       <a:extLst>
                         <a:ext uri="{28A0092B-C50C-407E-A947-70E740481C1C}">
                           <a14:useLocalDpi xmlns:a14="http://schemas.microsoft.com/office/drawing/2010/main" val="0"/>
@@ -322,7 +322,7 @@
                     <pic:cNvPicPr/>
                   </pic:nvPicPr>
                   <pic:blipFill>
-                    <a:blip r:embed="rId6" cstate="print">
+                    <a:blip r:embed="rId7" cstate="print">
                       <a:extLst>
                         <a:ext uri="{28A0092B-C50C-407E-A947-70E740481C1C}">
                           <a14:useLocalDpi xmlns:a14="http://schemas.microsoft.com/office/drawing/2010/main" val="0"/>
@@ -384,7 +384,7 @@
                     <pic:cNvPicPr/>
                   </pic:nvPicPr>
                   <pic:blipFill>
-                    <a:blip r:embed="rId7" cstate="print">
+                    <a:blip r:embed="rId8" cstate="print">
                       <a:extLst>
                         <a:ext uri="{28A0092B-C50C-407E-A947-70E740481C1C}">
                           <a14:useLocalDpi xmlns:a14="http://schemas.microsoft.com/office/drawing/2010/main" val="0"/>
@@ -524,7 +524,7 @@
                     <pic:cNvPicPr/>
                   </pic:nvPicPr>
                   <pic:blipFill>
-                    <a:blip r:embed="rId8">
+                    <a:blip r:embed="rId9">
                       <a:extLst>
                         <a:ext uri="{28A0092B-C50C-407E-A947-70E740481C1C}">
                           <a14:useLocalDpi xmlns:a14="http://schemas.microsoft.com/office/drawing/2010/main" val="0"/>
@@ -629,7 +629,21 @@
           <w:sz w:val="20"/>
           <w:lang w:val="en-US"/>
         </w:rPr>
-        <w:t xml:space="preserve">In RDBMS data is stored in the form of tables where each row is called as Tuples/Records and Columns as Attribute                         </w:t>
+        <w:t>In RDBMS data is stored in the form of tables where each row is called as Tuples/Records and Columns as Attribute</w:t>
+      </w:r>
+      <w:r>
+        <w:rPr>
+          <w:sz w:val="20"/>
+          <w:lang w:val="en-US"/>
+        </w:rPr>
+        <w:t>.</w:t>
+      </w:r>
+      <w:r>
+        <w:rPr>
+          <w:sz w:val="20"/>
+          <w:lang w:val="en-US"/>
+        </w:rPr>
+        <w:t xml:space="preserve">                         </w:t>
       </w:r>
     </w:p>
     <w:p>
@@ -642,12 +656,13 @@
       </w:pPr>
       <w:r>
         <w:rPr>
+          <w:noProof/>
           <w:sz w:val="20"/>
           <w:lang w:val="en-US"/>
         </w:rPr>
         <w:lastRenderedPageBreak/>
         <w:drawing>
-          <wp:anchor distT="0" distB="0" distL="114300" distR="114300" simplePos="0" relativeHeight="251664384" behindDoc="1" locked="0" layoutInCell="1" allowOverlap="1" wp14:anchorId="4658FD35" wp14:editId="3C735682">
+          <wp:anchor distT="0" distB="0" distL="114300" distR="114300" simplePos="0" relativeHeight="251664384" behindDoc="1" locked="0" layoutInCell="1" allowOverlap="1" wp14:anchorId="4658FD35" wp14:editId="6802848D">
             <wp:simplePos x="0" y="0"/>
             <wp:positionH relativeFrom="column">
               <wp:posOffset>4209415</wp:posOffset>
@@ -678,7 +693,7 @@
                     <pic:cNvPicPr/>
                   </pic:nvPicPr>
                   <pic:blipFill>
-                    <a:blip r:embed="rId9" cstate="print">
+                    <a:blip r:embed="rId10" cstate="print">
                       <a:extLst>
                         <a:ext uri="{28A0092B-C50C-407E-A947-70E740481C1C}">
                           <a14:useLocalDpi xmlns:a14="http://schemas.microsoft.com/office/drawing/2010/main" val="0"/>
@@ -827,7 +842,21 @@
           <w:sz w:val="20"/>
           <w:lang w:val="en-US"/>
         </w:rPr>
-        <w:t>2. To identify a tuple there is a unique attribute called Primary key which stores only unique value. Eg, above id is a primary key since id is unique for every student but not the name and percent.</w:t>
+        <w:t xml:space="preserve">2. To identify a tuple there is a unique attribute called Primary key which stores only unique </w:t>
+      </w:r>
+      <w:r>
+        <w:rPr>
+          <w:sz w:val="20"/>
+          <w:lang w:val="en-US"/>
+        </w:rPr>
+        <w:t xml:space="preserve">and not null </w:t>
+      </w:r>
+      <w:r>
+        <w:rPr>
+          <w:sz w:val="20"/>
+          <w:lang w:val="en-US"/>
+        </w:rPr>
+        <w:t>value. Eg, above id is a primary key since id is unique for every student but not the name and percent.</w:t>
       </w:r>
     </w:p>
     <w:p>
@@ -999,36 +1028,14 @@
           <w:bCs/>
           <w:lang w:val="en-US"/>
         </w:rPr>
-        <w:t xml:space="preserve"> </w:t>
-      </w:r>
-      <w:r>
-        <w:rPr>
-          <w:b/>
-          <w:bCs/>
-          <w:lang w:val="en-US"/>
-        </w:rPr>
-        <w:t xml:space="preserve">: </w:t>
-      </w:r>
-      <w:r>
-        <w:rPr>
-          <w:sz w:val="20"/>
-          <w:lang w:val="en-US"/>
-        </w:rPr>
-        <w:t xml:space="preserve"> No. of </w:t>
-      </w:r>
-      <w:r>
-        <w:rPr>
-          <w:sz w:val="20"/>
-          <w:lang w:val="en-US"/>
-        </w:rPr>
-        <w:t xml:space="preserve"> Attributes </w:t>
-      </w:r>
-      <w:r>
-        <w:rPr>
-          <w:sz w:val="20"/>
-          <w:lang w:val="en-US"/>
-        </w:rPr>
-        <w:t>in a table. Eg above 3</w:t>
+        <w:t xml:space="preserve"> : </w:t>
+      </w:r>
+      <w:r>
+        <w:rPr>
+          <w:sz w:val="20"/>
+          <w:lang w:val="en-US"/>
+        </w:rPr>
+        <w:t xml:space="preserve"> No. of  Attributes in a table. Eg above 3</w:t>
       </w:r>
     </w:p>
     <w:p>
@@ -1124,11 +1131,12 @@
         <w:rPr>
           <w:b/>
           <w:bCs/>
+          <w:noProof/>
           <w:sz w:val="28"/>
           <w:lang w:val="en-US"/>
         </w:rPr>
         <w:drawing>
-          <wp:inline distT="0" distB="0" distL="0" distR="0" wp14:anchorId="581DD0FC" wp14:editId="28EF7AA2">
+          <wp:inline distT="0" distB="0" distL="0" distR="0" wp14:anchorId="581DD0FC" wp14:editId="0D44720B">
             <wp:extent cx="3608438" cy="2063865"/>
             <wp:effectExtent l="0" t="0" r="0" b="0"/>
             <wp:docPr id="19017973" name="Picture 1"/>
@@ -1143,7 +1151,7 @@
                     <pic:cNvPicPr/>
                   </pic:nvPicPr>
                   <pic:blipFill>
-                    <a:blip r:embed="rId10" cstate="print">
+                    <a:blip r:embed="rId11" cstate="print">
                       <a:extLst>
                         <a:ext uri="{28A0092B-C50C-407E-A947-70E740481C1C}">
                           <a14:useLocalDpi xmlns:a14="http://schemas.microsoft.com/office/drawing/2010/main" val="0"/>
@@ -1178,34 +1186,60 @@
           <w:lang w:val="en-US"/>
         </w:rPr>
       </w:pPr>
-      <w:r>
-        <w:rPr>
-          <w:sz w:val="20"/>
-          <w:lang w:val="en-US"/>
-        </w:rPr>
-        <w:t>Schema is a structure</w:t>
-      </w:r>
-      <w:r>
-        <w:rPr>
-          <w:sz w:val="20"/>
-          <w:lang w:val="en-US"/>
-        </w:rPr>
-        <w:t>/design</w:t>
-      </w:r>
-      <w:r>
-        <w:rPr>
-          <w:sz w:val="20"/>
-          <w:lang w:val="en-US"/>
-        </w:rPr>
-        <w:t xml:space="preserve"> which the database follows</w:t>
-      </w:r>
+    </w:p>
+    <w:p>
+      <w:pPr>
+        <w:ind w:right="-710"/>
+        <w:rPr>
+          <w:sz w:val="20"/>
+          <w:lang w:val="en-US"/>
+        </w:rPr>
+      </w:pPr>
+    </w:p>
+    <w:p>
+      <w:pPr>
+        <w:ind w:right="-710"/>
+        <w:rPr>
+          <w:sz w:val="20"/>
+          <w:lang w:val="en-US"/>
+        </w:rPr>
+      </w:pPr>
+    </w:p>
+    <w:p>
+      <w:pPr>
+        <w:ind w:right="-710"/>
+        <w:rPr>
+          <w:sz w:val="20"/>
+          <w:lang w:val="en-US"/>
+        </w:rPr>
+      </w:pPr>
+    </w:p>
+    <w:p>
+      <w:pPr>
+        <w:ind w:right="-710"/>
+        <w:rPr>
+          <w:sz w:val="20"/>
+          <w:lang w:val="en-US"/>
+        </w:rPr>
+      </w:pPr>
+    </w:p>
+    <w:p>
+      <w:pPr>
+        <w:ind w:right="-710"/>
+        <w:rPr>
+          <w:sz w:val="20"/>
+          <w:lang w:val="en-US"/>
+        </w:rPr>
+      </w:pPr>
     </w:p>
     <w:p>
       <w:pPr>
         <w:ind w:right="-710"/>
         <w:jc w:val="center"/>
         <w:rPr>
-          <w:sz w:val="20"/>
+          <w:b/>
+          <w:bCs/>
+          <w:sz w:val="28"/>
           <w:lang w:val="en-US"/>
         </w:rPr>
       </w:pPr>
@@ -1216,9 +1250,372 @@
         </w:rPr>
         <w:lastRenderedPageBreak/>
         <w:drawing>
-          <wp:inline distT="0" distB="0" distL="0" distR="0" wp14:anchorId="1190F219" wp14:editId="633CF1AE">
-            <wp:extent cx="3460955" cy="1631581"/>
+          <wp:anchor distT="0" distB="0" distL="114300" distR="114300" simplePos="0" relativeHeight="251668480" behindDoc="0" locked="0" layoutInCell="1" allowOverlap="1" wp14:anchorId="1EB4B787" wp14:editId="1CC57DEE">
+            <wp:simplePos x="0" y="0"/>
+            <wp:positionH relativeFrom="column">
+              <wp:posOffset>3533775</wp:posOffset>
+            </wp:positionH>
+            <wp:positionV relativeFrom="paragraph">
+              <wp:posOffset>280670</wp:posOffset>
+            </wp:positionV>
+            <wp:extent cx="2673985" cy="2013585"/>
+            <wp:effectExtent l="0" t="0" r="0" b="5715"/>
+            <wp:wrapSquare wrapText="bothSides"/>
+            <wp:docPr id="404802769" name="Picture 1"/>
+            <wp:cNvGraphicFramePr>
+              <a:graphicFrameLocks xmlns:a="http://schemas.openxmlformats.org/drawingml/2006/main" noChangeAspect="1"/>
+            </wp:cNvGraphicFramePr>
+            <a:graphic xmlns:a="http://schemas.openxmlformats.org/drawingml/2006/main">
+              <a:graphicData uri="http://schemas.openxmlformats.org/drawingml/2006/picture">
+                <pic:pic xmlns:pic="http://schemas.openxmlformats.org/drawingml/2006/picture">
+                  <pic:nvPicPr>
+                    <pic:cNvPr id="404802769" name=""/>
+                    <pic:cNvPicPr/>
+                  </pic:nvPicPr>
+                  <pic:blipFill>
+                    <a:blip r:embed="rId12">
+                      <a:extLst>
+                        <a:ext uri="{28A0092B-C50C-407E-A947-70E740481C1C}">
+                          <a14:useLocalDpi xmlns:a14="http://schemas.microsoft.com/office/drawing/2010/main" val="0"/>
+                        </a:ext>
+                      </a:extLst>
+                    </a:blip>
+                    <a:stretch>
+                      <a:fillRect/>
+                    </a:stretch>
+                  </pic:blipFill>
+                  <pic:spPr>
+                    <a:xfrm>
+                      <a:off x="0" y="0"/>
+                      <a:ext cx="2673985" cy="2013585"/>
+                    </a:xfrm>
+                    <a:prstGeom prst="rect">
+                      <a:avLst/>
+                    </a:prstGeom>
+                  </pic:spPr>
+                </pic:pic>
+              </a:graphicData>
+            </a:graphic>
+            <wp14:sizeRelH relativeFrom="margin">
+              <wp14:pctWidth>0</wp14:pctWidth>
+            </wp14:sizeRelH>
+            <wp14:sizeRelV relativeFrom="margin">
+              <wp14:pctHeight>0</wp14:pctHeight>
+            </wp14:sizeRelV>
+          </wp:anchor>
+        </w:drawing>
+      </w:r>
+      <w:r>
+        <w:rPr>
+          <w:b/>
+          <w:bCs/>
+          <w:sz w:val="28"/>
+          <w:lang w:val="en-US"/>
+        </w:rPr>
+        <w:t>Schema</w:t>
+      </w:r>
+      <w:r>
+        <w:rPr>
+          <w:b/>
+          <w:bCs/>
+          <w:sz w:val="28"/>
+          <w:lang w:val="en-US"/>
+        </w:rPr>
+        <w:t xml:space="preserve"> &amp; Instance</w:t>
+      </w:r>
+    </w:p>
+    <w:p>
+      <w:pPr>
+        <w:ind w:right="-710"/>
+        <w:rPr>
+          <w:sz w:val="20"/>
+          <w:lang w:val="en-US"/>
+        </w:rPr>
+      </w:pPr>
+      <w:r>
+        <w:rPr>
+          <w:sz w:val="20"/>
+          <w:lang w:val="en-US"/>
+        </w:rPr>
+        <w:t>Schema is a structure</w:t>
+      </w:r>
+      <w:r>
+        <w:rPr>
+          <w:sz w:val="20"/>
+          <w:lang w:val="en-US"/>
+        </w:rPr>
+        <w:t>/design</w:t>
+      </w:r>
+      <w:r>
+        <w:rPr>
+          <w:sz w:val="20"/>
+          <w:lang w:val="en-US"/>
+        </w:rPr>
+        <w:t xml:space="preserve"> which the database follows</w:t>
+      </w:r>
+    </w:p>
+    <w:p>
+      <w:pPr>
+        <w:ind w:right="-710"/>
+        <w:rPr>
+          <w:sz w:val="20"/>
+          <w:lang w:val="en-US"/>
+        </w:rPr>
+      </w:pPr>
+      <w:r>
+        <w:rPr>
+          <w:sz w:val="20"/>
+          <w:lang w:val="en-US"/>
+        </w:rPr>
+        <w:t xml:space="preserve">Types of Schemas: </w:t>
+      </w:r>
+    </w:p>
+    <w:p>
+      <w:pPr>
+        <w:pStyle w:val="ListParagraph"/>
+        <w:numPr>
+          <w:ilvl w:val="0"/>
+          <w:numId w:val="2"/>
+        </w:numPr>
+        <w:ind w:right="-710"/>
+        <w:rPr>
+          <w:sz w:val="20"/>
+          <w:lang w:val="en-US"/>
+        </w:rPr>
+      </w:pPr>
+      <w:r>
+        <w:rPr>
+          <w:b/>
+          <w:bCs/>
+          <w:sz w:val="20"/>
+          <w:lang w:val="en-US"/>
+        </w:rPr>
+        <w:t>Physical Schema</w:t>
+      </w:r>
+      <w:r>
+        <w:rPr>
+          <w:sz w:val="20"/>
+          <w:lang w:val="en-US"/>
+        </w:rPr>
+        <w:t xml:space="preserve"> :- It describes how the data is stored in the Storage system. Eg file system, indices etc</w:t>
+      </w:r>
+    </w:p>
+    <w:p>
+      <w:pPr>
+        <w:pStyle w:val="ListParagraph"/>
+        <w:numPr>
+          <w:ilvl w:val="0"/>
+          <w:numId w:val="2"/>
+        </w:numPr>
+        <w:ind w:right="-710"/>
+        <w:rPr>
+          <w:sz w:val="20"/>
+          <w:lang w:val="en-US"/>
+        </w:rPr>
+      </w:pPr>
+      <w:r>
+        <w:rPr>
+          <w:b/>
+          <w:bCs/>
+          <w:sz w:val="20"/>
+          <w:lang w:val="en-US"/>
+        </w:rPr>
+        <w:t xml:space="preserve">Logical Schema </w:t>
+      </w:r>
+      <w:r>
+        <w:rPr>
+          <w:sz w:val="20"/>
+          <w:lang w:val="en-US"/>
+        </w:rPr>
+        <w:t xml:space="preserve">:- </w:t>
+      </w:r>
+      <w:r>
+        <w:rPr>
+          <w:sz w:val="20"/>
+          <w:lang w:val="en-US"/>
+        </w:rPr>
+        <w:t>d</w:t>
+      </w:r>
+      <w:r>
+        <w:rPr>
+          <w:rFonts w:cstheme="minorHAnsi"/>
+          <w:color w:val="000000" w:themeColor="text1"/>
+          <w:sz w:val="20"/>
+          <w:szCs w:val="30"/>
+        </w:rPr>
+        <w:t>efines the structure of the data itself and the relationships between the various attributes, tables, and entries</w:t>
+      </w:r>
+      <w:r>
+        <w:rPr>
+          <w:rFonts w:cstheme="minorHAnsi"/>
+          <w:color w:val="000000" w:themeColor="text1"/>
+          <w:sz w:val="20"/>
+          <w:szCs w:val="30"/>
+        </w:rPr>
+        <w:t>. (Table kaisa dikhta h database me ye samjh le).</w:t>
+      </w:r>
+    </w:p>
+    <w:p>
+      <w:pPr>
+        <w:pStyle w:val="ListParagraph"/>
+        <w:numPr>
+          <w:ilvl w:val="0"/>
+          <w:numId w:val="2"/>
+        </w:numPr>
+        <w:ind w:right="-710"/>
+        <w:rPr>
+          <w:sz w:val="20"/>
+          <w:lang w:val="en-US"/>
+        </w:rPr>
+      </w:pPr>
+      <w:r>
+        <w:rPr>
+          <w:b/>
+          <w:bCs/>
+          <w:sz w:val="20"/>
+          <w:lang w:val="en-US"/>
+        </w:rPr>
+        <w:t xml:space="preserve">View Schema: </w:t>
+      </w:r>
+      <w:r>
+        <w:rPr>
+          <w:sz w:val="20"/>
+          <w:lang w:val="en-US"/>
+        </w:rPr>
+        <w:t>How the data is visible to the end user.</w:t>
+      </w:r>
+      <w:r>
+        <w:rPr>
+          <w:sz w:val="20"/>
+          <w:lang w:val="en-US"/>
+        </w:rPr>
+        <w:t xml:space="preserve"> (Interface ki tarah samjh le)</w:t>
+      </w:r>
+    </w:p>
+    <w:p>
+      <w:pPr>
+        <w:pStyle w:val="ListParagraph"/>
+        <w:ind w:right="-710"/>
+        <w:rPr>
+          <w:sz w:val="20"/>
+          <w:lang w:val="en-US"/>
+        </w:rPr>
+      </w:pPr>
+    </w:p>
+    <w:p>
+      <w:pPr>
+        <w:ind w:right="-710"/>
+        <w:jc w:val="center"/>
+        <w:rPr>
+          <w:b/>
+          <w:bCs/>
+          <w:sz w:val="28"/>
+          <w:lang w:val="en-US"/>
+        </w:rPr>
+      </w:pPr>
+    </w:p>
+    <w:p>
+      <w:pPr>
+        <w:ind w:right="-710"/>
+        <w:rPr>
+          <w:sz w:val="20"/>
+          <w:lang w:val="en-US"/>
+        </w:rPr>
+      </w:pPr>
+      <w:r>
+        <w:rPr>
+          <w:sz w:val="20"/>
+          <w:lang w:val="en-US"/>
+        </w:rPr>
+        <w:t>Instance is a view of the database at a particular instance of time. (abhi database dekhne jaau to bol sakta hu abhi kya dikh raha h vo mera instance h).</w:t>
+      </w:r>
+    </w:p>
+    <w:p>
+      <w:pPr>
+        <w:pStyle w:val="NormalWeb"/>
+        <w:spacing w:before="120" w:beforeAutospacing="0" w:after="144" w:afterAutospacing="0"/>
+        <w:jc w:val="both"/>
+        <w:rPr>
+          <w:rFonts w:asciiTheme="minorHAnsi" w:hAnsiTheme="minorHAnsi" w:cstheme="minorHAnsi"/>
+          <w:color w:val="000000"/>
+          <w:sz w:val="20"/>
+        </w:rPr>
+      </w:pPr>
+      <w:r>
+        <w:rPr>
+          <w:rFonts w:asciiTheme="minorHAnsi" w:hAnsiTheme="minorHAnsi" w:cstheme="minorHAnsi"/>
+          <w:color w:val="000000"/>
+          <w:sz w:val="20"/>
+        </w:rPr>
+        <w:t>It is important that we distinguish these two terms individually. Database schema is the skeleton of database. It is designed when the database doesn't exist at all. Once the database is operational, it is very difficult to make any changes to it. A database schema does not contain any data or information.</w:t>
+      </w:r>
+    </w:p>
+    <w:p>
+      <w:pPr>
+        <w:pStyle w:val="NormalWeb"/>
+        <w:spacing w:before="120" w:beforeAutospacing="0" w:after="144" w:afterAutospacing="0"/>
+        <w:jc w:val="both"/>
+        <w:rPr>
+          <w:rFonts w:asciiTheme="minorHAnsi" w:hAnsiTheme="minorHAnsi" w:cstheme="minorHAnsi"/>
+          <w:color w:val="000000"/>
+          <w:sz w:val="20"/>
+        </w:rPr>
+      </w:pPr>
+      <w:r>
+        <w:rPr>
+          <w:rFonts w:asciiTheme="minorHAnsi" w:hAnsiTheme="minorHAnsi" w:cstheme="minorHAnsi"/>
+          <w:color w:val="000000"/>
+          <w:sz w:val="20"/>
+        </w:rPr>
+        <w:t>A database instance is a state of operational database with data at any given time. It contains a snapshot of the database. Database instances tend to change with time. A DBMS ensures that its every instance (state) is in a valid state, by diligently following all the validations, constraints, and conditions that the database designers have imposed</w:t>
+      </w:r>
+    </w:p>
+    <w:p>
+      <w:pPr>
+        <w:ind w:right="-710"/>
+        <w:rPr>
+          <w:sz w:val="20"/>
+          <w:lang w:val="en-US"/>
+        </w:rPr>
+      </w:pPr>
+    </w:p>
+    <w:p>
+      <w:pPr>
+        <w:ind w:right="-710"/>
+        <w:jc w:val="center"/>
+        <w:rPr>
+          <w:b/>
+          <w:bCs/>
+          <w:sz w:val="28"/>
+          <w:lang w:val="en-US"/>
+        </w:rPr>
+      </w:pPr>
+      <w:r>
+        <w:rPr>
+          <w:noProof/>
+          <w:sz w:val="20"/>
+          <w:lang w:val="en-US"/>
+        </w:rPr>
+        <w:drawing>
+          <wp:anchor distT="0" distB="0" distL="114300" distR="114300" simplePos="0" relativeHeight="251667456" behindDoc="1" locked="0" layoutInCell="1" allowOverlap="1" wp14:anchorId="1190F219" wp14:editId="16EFC20D">
+            <wp:simplePos x="0" y="0"/>
+            <wp:positionH relativeFrom="column">
+              <wp:posOffset>-770890</wp:posOffset>
+            </wp:positionH>
+            <wp:positionV relativeFrom="paragraph">
+              <wp:posOffset>488950</wp:posOffset>
+            </wp:positionV>
+            <wp:extent cx="3460750" cy="1631315"/>
             <wp:effectExtent l="0" t="0" r="6350" b="6985"/>
+            <wp:wrapTight wrapText="bothSides">
+              <wp:wrapPolygon edited="0">
+                <wp:start x="0" y="0"/>
+                <wp:lineTo x="0" y="21440"/>
+                <wp:lineTo x="21521" y="21440"/>
+                <wp:lineTo x="21521" y="0"/>
+                <wp:lineTo x="0" y="0"/>
+              </wp:wrapPolygon>
+            </wp:wrapTight>
             <wp:docPr id="1147554854" name="Picture 1"/>
             <wp:cNvGraphicFramePr>
               <a:graphicFrameLocks xmlns:a="http://schemas.openxmlformats.org/drawingml/2006/main" noChangeAspect="1"/>
@@ -1231,7 +1628,13 @@
                     <pic:cNvPicPr/>
                   </pic:nvPicPr>
                   <pic:blipFill>
-                    <a:blip r:embed="rId11"/>
+                    <a:blip r:embed="rId13" cstate="print">
+                      <a:extLst>
+                        <a:ext uri="{28A0092B-C50C-407E-A947-70E740481C1C}">
+                          <a14:useLocalDpi xmlns:a14="http://schemas.microsoft.com/office/drawing/2010/main" val="0"/>
+                        </a:ext>
+                      </a:extLst>
+                    </a:blip>
                     <a:stretch>
                       <a:fillRect/>
                     </a:stretch>
@@ -1239,7 +1642,7 @@
                   <pic:spPr>
                     <a:xfrm>
                       <a:off x="0" y="0"/>
-                      <a:ext cx="3467402" cy="1634620"/>
+                      <a:ext cx="3460750" cy="1631315"/>
                     </a:xfrm>
                     <a:prstGeom prst="rect">
                       <a:avLst/>
@@ -1248,25 +1651,237 @@
                 </pic:pic>
               </a:graphicData>
             </a:graphic>
-          </wp:inline>
+          </wp:anchor>
         </w:drawing>
       </w:r>
+      <w:r>
+        <w:rPr>
+          <w:b/>
+          <w:bCs/>
+          <w:sz w:val="28"/>
+          <w:lang w:val="en-US"/>
+        </w:rPr>
+        <w:t>DBMS languages</w:t>
+      </w:r>
+    </w:p>
+    <w:p>
+      <w:pPr>
+        <w:pStyle w:val="ListParagraph"/>
+        <w:numPr>
+          <w:ilvl w:val="0"/>
+          <w:numId w:val="1"/>
+        </w:numPr>
+        <w:shd w:val="clear" w:color="auto" w:fill="FFFFFF"/>
+        <w:spacing w:before="100" w:beforeAutospacing="1" w:after="100" w:afterAutospacing="1" w:line="312" w:lineRule="atLeast"/>
+        <w:jc w:val="both"/>
+        <w:outlineLvl w:val="1"/>
+        <w:rPr>
+          <w:rFonts w:ascii="Helvetica" w:eastAsia="Times New Roman" w:hAnsi="Helvetica" w:cs="Times New Roman"/>
+          <w:color w:val="610B38"/>
+          <w:kern w:val="0"/>
+          <w:sz w:val="20"/>
+          <w:szCs w:val="38"/>
+          <w:lang w:eastAsia="en-IN"/>
+          <w14:ligatures w14:val="none"/>
+        </w:rPr>
+      </w:pPr>
+      <w:r>
+        <w:rPr>
+          <w:rFonts w:ascii="Helvetica" w:eastAsia="Times New Roman" w:hAnsi="Helvetica" w:cs="Times New Roman"/>
+          <w:color w:val="610B38"/>
+          <w:kern w:val="0"/>
+          <w:sz w:val="20"/>
+          <w:szCs w:val="38"/>
+          <w:lang w:eastAsia="en-IN"/>
+          <w14:ligatures w14:val="none"/>
+        </w:rPr>
+        <w:t>Data</w:t>
+      </w:r>
+      <w:r>
+        <w:rPr>
+          <w:rFonts w:ascii="Helvetica" w:eastAsia="Times New Roman" w:hAnsi="Helvetica" w:cs="Times New Roman"/>
+          <w:color w:val="610B38"/>
+          <w:kern w:val="0"/>
+          <w:sz w:val="20"/>
+          <w:szCs w:val="38"/>
+          <w:lang w:eastAsia="en-IN"/>
+          <w14:ligatures w14:val="none"/>
+        </w:rPr>
+        <w:t xml:space="preserve"> Definitio</w:t>
+      </w:r>
+      <w:r>
+        <w:rPr>
+          <w:rFonts w:ascii="Helvetica" w:eastAsia="Times New Roman" w:hAnsi="Helvetica" w:cs="Times New Roman"/>
+          <w:color w:val="610B38"/>
+          <w:kern w:val="0"/>
+          <w:sz w:val="20"/>
+          <w:szCs w:val="38"/>
+          <w:lang w:eastAsia="en-IN"/>
+          <w14:ligatures w14:val="none"/>
+        </w:rPr>
+        <w:t>n Langauge</w:t>
+      </w:r>
+      <w:r>
+        <w:rPr>
+          <w:rFonts w:ascii="Helvetica" w:eastAsia="Times New Roman" w:hAnsi="Helvetica" w:cs="Times New Roman"/>
+          <w:color w:val="610B38"/>
+          <w:kern w:val="0"/>
+          <w:sz w:val="20"/>
+          <w:szCs w:val="38"/>
+          <w:lang w:eastAsia="en-IN"/>
+          <w14:ligatures w14:val="none"/>
+        </w:rPr>
+        <w:t xml:space="preserve"> (DDL)</w:t>
+      </w:r>
+    </w:p>
+    <w:p>
+      <w:pPr>
+        <w:pStyle w:val="Heading2"/>
+        <w:numPr>
+          <w:ilvl w:val="0"/>
+          <w:numId w:val="1"/>
+        </w:numPr>
+        <w:shd w:val="clear" w:color="auto" w:fill="FFFFFF"/>
+        <w:spacing w:line="312" w:lineRule="atLeast"/>
+        <w:jc w:val="both"/>
+        <w:rPr>
+          <w:rFonts w:ascii="Helvetica" w:hAnsi="Helvetica"/>
+          <w:b w:val="0"/>
+          <w:bCs w:val="0"/>
+          <w:color w:val="610B38"/>
+          <w:sz w:val="20"/>
+          <w:szCs w:val="38"/>
+        </w:rPr>
+      </w:pPr>
+      <w:r>
+        <w:rPr>
+          <w:rFonts w:ascii="Helvetica" w:hAnsi="Helvetica"/>
+          <w:b w:val="0"/>
+          <w:bCs w:val="0"/>
+          <w:color w:val="610B38"/>
+          <w:sz w:val="20"/>
+          <w:szCs w:val="38"/>
+        </w:rPr>
+        <w:t>Data Manipulation Language (DML)</w:t>
+      </w:r>
+    </w:p>
+    <w:p>
+      <w:pPr>
+        <w:pStyle w:val="Heading2"/>
+        <w:numPr>
+          <w:ilvl w:val="0"/>
+          <w:numId w:val="1"/>
+        </w:numPr>
+        <w:shd w:val="clear" w:color="auto" w:fill="FFFFFF"/>
+        <w:spacing w:line="312" w:lineRule="atLeast"/>
+        <w:jc w:val="both"/>
+        <w:rPr>
+          <w:rFonts w:ascii="Helvetica" w:hAnsi="Helvetica"/>
+          <w:b w:val="0"/>
+          <w:bCs w:val="0"/>
+          <w:color w:val="610B38"/>
+          <w:sz w:val="20"/>
+          <w:szCs w:val="38"/>
+        </w:rPr>
+      </w:pPr>
+      <w:r>
+        <w:rPr>
+          <w:rFonts w:ascii="Helvetica" w:hAnsi="Helvetica"/>
+          <w:b w:val="0"/>
+          <w:bCs w:val="0"/>
+          <w:color w:val="610B38"/>
+          <w:sz w:val="20"/>
+          <w:szCs w:val="38"/>
+        </w:rPr>
+        <w:t>Data Control Language (DCL)</w:t>
+      </w:r>
+    </w:p>
+    <w:p>
+      <w:pPr>
+        <w:pStyle w:val="Heading2"/>
+        <w:numPr>
+          <w:ilvl w:val="0"/>
+          <w:numId w:val="1"/>
+        </w:numPr>
+        <w:shd w:val="clear" w:color="auto" w:fill="FFFFFF"/>
+        <w:spacing w:line="312" w:lineRule="atLeast"/>
+        <w:jc w:val="both"/>
+        <w:rPr>
+          <w:rFonts w:ascii="Helvetica" w:hAnsi="Helvetica"/>
+          <w:b w:val="0"/>
+          <w:bCs w:val="0"/>
+          <w:color w:val="610B38"/>
+          <w:sz w:val="20"/>
+          <w:szCs w:val="38"/>
+        </w:rPr>
+      </w:pPr>
+      <w:r>
+        <w:rPr>
+          <w:rFonts w:ascii="Helvetica" w:hAnsi="Helvetica"/>
+          <w:b w:val="0"/>
+          <w:bCs w:val="0"/>
+          <w:color w:val="610B38"/>
+          <w:sz w:val="20"/>
+          <w:szCs w:val="38"/>
+        </w:rPr>
+        <w:t>Transaction Control Language (TCL)</w:t>
+      </w:r>
+    </w:p>
+    <w:p>
+      <w:pPr>
+        <w:shd w:val="clear" w:color="auto" w:fill="FFFFFF"/>
+        <w:spacing w:before="100" w:beforeAutospacing="1" w:after="100" w:afterAutospacing="1" w:line="312" w:lineRule="atLeast"/>
+        <w:jc w:val="both"/>
+        <w:outlineLvl w:val="1"/>
+        <w:rPr>
+          <w:rFonts w:ascii="Helvetica" w:eastAsia="Times New Roman" w:hAnsi="Helvetica" w:cs="Times New Roman"/>
+          <w:color w:val="610B38"/>
+          <w:kern w:val="0"/>
+          <w:sz w:val="20"/>
+          <w:szCs w:val="38"/>
+          <w:lang w:eastAsia="en-IN"/>
+          <w14:ligatures w14:val="none"/>
+        </w:rPr>
+      </w:pPr>
+    </w:p>
+    <w:p>
+      <w:pPr>
+        <w:ind w:right="-710"/>
+        <w:rPr>
+          <w:b/>
+          <w:bCs/>
+          <w:sz w:val="20"/>
+          <w:lang w:val="en-US"/>
+        </w:rPr>
+      </w:pPr>
+    </w:p>
+    <w:p>
+      <w:pPr>
+        <w:ind w:right="-710"/>
+        <w:rPr>
+          <w:b/>
+          <w:bCs/>
+          <w:sz w:val="28"/>
+          <w:lang w:val="en-US"/>
+        </w:rPr>
+      </w:pPr>
+    </w:p>
+    <w:p>
+      <w:pPr>
+        <w:ind w:right="-710"/>
+        <w:rPr>
+          <w:b/>
+          <w:bCs/>
+          <w:sz w:val="28"/>
+          <w:lang w:val="en-US"/>
+        </w:rPr>
+      </w:pPr>
     </w:p>
     <w:p>
       <w:pPr>
         <w:ind w:right="-710"/>
         <w:jc w:val="center"/>
         <w:rPr>
-          <w:sz w:val="20"/>
-          <w:lang w:val="en-US"/>
-        </w:rPr>
-      </w:pPr>
-    </w:p>
-    <w:p>
-      <w:pPr>
-        <w:ind w:right="-710"/>
-        <w:jc w:val="center"/>
-        <w:rPr>
           <w:b/>
           <w:bCs/>
           <w:sz w:val="28"/>
@@ -1275,11 +1890,13 @@
       </w:pPr>
       <w:r>
         <w:rPr>
-          <w:sz w:val="20"/>
-          <w:lang w:val="en-US"/>
-        </w:rPr>
+          <w:noProof/>
+          <w:sz w:val="20"/>
+          <w:lang w:val="en-US"/>
+        </w:rPr>
+        <w:lastRenderedPageBreak/>
         <w:drawing>
-          <wp:anchor distT="0" distB="0" distL="114300" distR="114300" simplePos="0" relativeHeight="251666432" behindDoc="1" locked="0" layoutInCell="1" allowOverlap="1" wp14:anchorId="798CA1A1" wp14:editId="504BC6CC">
+          <wp:anchor distT="0" distB="0" distL="114300" distR="114300" simplePos="0" relativeHeight="251666432" behindDoc="1" locked="0" layoutInCell="1" allowOverlap="1" wp14:anchorId="798CA1A1" wp14:editId="4FFE61B5">
             <wp:simplePos x="0" y="0"/>
             <wp:positionH relativeFrom="column">
               <wp:posOffset>1830070</wp:posOffset>
@@ -1310,7 +1927,7 @@
                     <pic:cNvPicPr/>
                   </pic:nvPicPr>
                   <pic:blipFill>
-                    <a:blip r:embed="rId12" cstate="print">
+                    <a:blip r:embed="rId14" cstate="print">
                       <a:extLst>
                         <a:ext uri="{28A0092B-C50C-407E-A947-70E740481C1C}">
                           <a14:useLocalDpi xmlns:a14="http://schemas.microsoft.com/office/drawing/2010/main" val="0"/>
@@ -1344,11 +1961,12 @@
       </w:r>
       <w:r>
         <w:rPr>
+          <w:noProof/>
           <w:sz w:val="20"/>
           <w:lang w:val="en-US"/>
         </w:rPr>
         <w:drawing>
-          <wp:anchor distT="0" distB="0" distL="114300" distR="114300" simplePos="0" relativeHeight="251665408" behindDoc="0" locked="0" layoutInCell="1" allowOverlap="1" wp14:anchorId="3B077F3A" wp14:editId="7A2FB93F">
+          <wp:anchor distT="0" distB="0" distL="114300" distR="114300" simplePos="0" relativeHeight="251665408" behindDoc="0" locked="0" layoutInCell="1" allowOverlap="1" wp14:anchorId="3B077F3A" wp14:editId="1BB4876B">
             <wp:simplePos x="0" y="0"/>
             <wp:positionH relativeFrom="column">
               <wp:posOffset>-1080135</wp:posOffset>
@@ -1371,7 +1989,7 @@
                     <pic:cNvPicPr/>
                   </pic:nvPicPr>
                   <pic:blipFill>
-                    <a:blip r:embed="rId13" cstate="print">
+                    <a:blip r:embed="rId15" cstate="print">
                       <a:extLst>
                         <a:ext uri="{28A0092B-C50C-407E-A947-70E740481C1C}">
                           <a14:useLocalDpi xmlns:a14="http://schemas.microsoft.com/office/drawing/2010/main" val="0"/>
@@ -1456,6 +2074,7 @@
       <w:pPr>
         <w:rPr>
           <w:sz w:val="20"/>
+          <w:lang w:val="en-US"/>
         </w:rPr>
       </w:pPr>
       <w:r>
@@ -1464,6 +2083,1878 @@
           <w:lang w:val="en-US"/>
         </w:rPr>
         <w:t>Note: Weak Entity takes help of Strong Entity to identify the records.</w:t>
+      </w:r>
+    </w:p>
+    <w:p>
+      <w:pPr>
+        <w:rPr>
+          <w:sz w:val="20"/>
+          <w:lang w:val="en-US"/>
+        </w:rPr>
+      </w:pPr>
+    </w:p>
+    <w:p>
+      <w:pPr>
+        <w:rPr>
+          <w:sz w:val="20"/>
+        </w:rPr>
+      </w:pPr>
+      <w:r>
+        <w:rPr>
+          <w:sz w:val="20"/>
+        </w:rPr>
+        <w:drawing>
+          <wp:anchor distT="0" distB="0" distL="114300" distR="114300" simplePos="0" relativeHeight="251669504" behindDoc="1" locked="0" layoutInCell="1" allowOverlap="1" wp14:anchorId="3C5206C4" wp14:editId="1287EA1C">
+            <wp:simplePos x="0" y="0"/>
+            <wp:positionH relativeFrom="column">
+              <wp:posOffset>-383540</wp:posOffset>
+            </wp:positionH>
+            <wp:positionV relativeFrom="paragraph">
+              <wp:posOffset>255905</wp:posOffset>
+            </wp:positionV>
+            <wp:extent cx="3406775" cy="2170430"/>
+            <wp:effectExtent l="0" t="0" r="3175" b="1270"/>
+            <wp:wrapTight wrapText="bothSides">
+              <wp:wrapPolygon edited="0">
+                <wp:start x="0" y="0"/>
+                <wp:lineTo x="0" y="21423"/>
+                <wp:lineTo x="21499" y="21423"/>
+                <wp:lineTo x="21499" y="0"/>
+                <wp:lineTo x="0" y="0"/>
+              </wp:wrapPolygon>
+            </wp:wrapTight>
+            <wp:docPr id="1778677820" name="Picture 1"/>
+            <wp:cNvGraphicFramePr>
+              <a:graphicFrameLocks xmlns:a="http://schemas.openxmlformats.org/drawingml/2006/main" noChangeAspect="1"/>
+            </wp:cNvGraphicFramePr>
+            <a:graphic xmlns:a="http://schemas.openxmlformats.org/drawingml/2006/main">
+              <a:graphicData uri="http://schemas.openxmlformats.org/drawingml/2006/picture">
+                <pic:pic xmlns:pic="http://schemas.openxmlformats.org/drawingml/2006/picture">
+                  <pic:nvPicPr>
+                    <pic:cNvPr id="1778677820" name=""/>
+                    <pic:cNvPicPr/>
+                  </pic:nvPicPr>
+                  <pic:blipFill>
+                    <a:blip r:embed="rId16">
+                      <a:extLst>
+                        <a:ext uri="{28A0092B-C50C-407E-A947-70E740481C1C}">
+                          <a14:useLocalDpi xmlns:a14="http://schemas.microsoft.com/office/drawing/2010/main" val="0"/>
+                        </a:ext>
+                      </a:extLst>
+                    </a:blip>
+                    <a:stretch>
+                      <a:fillRect/>
+                    </a:stretch>
+                  </pic:blipFill>
+                  <pic:spPr>
+                    <a:xfrm>
+                      <a:off x="0" y="0"/>
+                      <a:ext cx="3406775" cy="2170430"/>
+                    </a:xfrm>
+                    <a:prstGeom prst="rect">
+                      <a:avLst/>
+                    </a:prstGeom>
+                  </pic:spPr>
+                </pic:pic>
+              </a:graphicData>
+            </a:graphic>
+            <wp14:sizeRelH relativeFrom="margin">
+              <wp14:pctWidth>0</wp14:pctWidth>
+            </wp14:sizeRelH>
+            <wp14:sizeRelV relativeFrom="margin">
+              <wp14:pctHeight>0</wp14:pctHeight>
+            </wp14:sizeRelV>
+          </wp:anchor>
+        </w:drawing>
+      </w:r>
+      <w:r>
+        <w:rPr>
+          <w:sz w:val="20"/>
+        </w:rPr>
+        <w:t xml:space="preserve">Eg, </w:t>
+      </w:r>
+    </w:p>
+    <w:p>
+      <w:pPr>
+        <w:rPr>
+          <w:sz w:val="20"/>
+        </w:rPr>
+      </w:pPr>
+      <w:r>
+        <w:rPr>
+          <w:sz w:val="20"/>
+        </w:rPr>
+        <w:t>Here each row can be called as entity and saare rows have same attributes therefore we can call it Entity set. Entity set ka naam h STUDENT to ye hua Entitiy type.</w:t>
+      </w:r>
+    </w:p>
+    <w:p>
+      <w:pPr>
+        <w:rPr>
+          <w:sz w:val="20"/>
+        </w:rPr>
+      </w:pPr>
+      <w:r>
+        <w:rPr>
+          <w:sz w:val="20"/>
+        </w:rPr>
+        <w:t>Since 1</w:t>
+      </w:r>
+      <w:r>
+        <w:rPr>
+          <w:sz w:val="20"/>
+          <w:vertAlign w:val="superscript"/>
+        </w:rPr>
+        <w:t>st</w:t>
+      </w:r>
+      <w:r>
+        <w:rPr>
+          <w:sz w:val="20"/>
+        </w:rPr>
+        <w:t xml:space="preserve"> table has primary key. Therefore, Strong Entity type and 2</w:t>
+      </w:r>
+      <w:r>
+        <w:rPr>
+          <w:sz w:val="20"/>
+          <w:vertAlign w:val="superscript"/>
+        </w:rPr>
+        <w:t>nd</w:t>
+      </w:r>
+      <w:r>
+        <w:rPr>
+          <w:sz w:val="20"/>
+        </w:rPr>
+        <w:t xml:space="preserve"> table is Weak Entity type.</w:t>
+      </w:r>
+    </w:p>
+    <w:p>
+      <w:pPr>
+        <w:rPr>
+          <w:sz w:val="20"/>
+        </w:rPr>
+      </w:pPr>
+    </w:p>
+    <w:p>
+      <w:pPr>
+        <w:rPr>
+          <w:sz w:val="20"/>
+        </w:rPr>
+      </w:pPr>
+    </w:p>
+    <w:p>
+      <w:pPr>
+        <w:rPr>
+          <w:sz w:val="20"/>
+        </w:rPr>
+      </w:pPr>
+    </w:p>
+    <w:p>
+      <w:pPr>
+        <w:rPr>
+          <w:sz w:val="20"/>
+        </w:rPr>
+      </w:pPr>
+    </w:p>
+    <w:p>
+      <w:pPr>
+        <w:rPr>
+          <w:sz w:val="20"/>
+        </w:rPr>
+      </w:pPr>
+    </w:p>
+    <w:p>
+      <w:pPr>
+        <w:jc w:val="center"/>
+        <w:rPr>
+          <w:b/>
+          <w:bCs/>
+          <w:sz w:val="28"/>
+        </w:rPr>
+      </w:pPr>
+      <w:r>
+        <w:rPr>
+          <w:b/>
+          <w:bCs/>
+          <w:sz w:val="28"/>
+        </w:rPr>
+        <w:t>Attribute</w:t>
+      </w:r>
+    </w:p>
+    <w:p>
+      <w:pPr>
+        <w:rPr>
+          <w:sz w:val="20"/>
+        </w:rPr>
+      </w:pPr>
+      <w:r>
+        <w:rPr>
+          <w:sz w:val="20"/>
+        </w:rPr>
+        <w:t>It is a</w:t>
+      </w:r>
+      <w:r>
+        <w:rPr>
+          <w:sz w:val="20"/>
+        </w:rPr>
+        <w:t xml:space="preserve"> </w:t>
+      </w:r>
+      <w:r>
+        <w:rPr>
+          <w:sz w:val="20"/>
+        </w:rPr>
+        <w:t>property or characteristics that describes an entity.</w:t>
+      </w:r>
+      <w:r>
+        <w:rPr>
+          <w:sz w:val="20"/>
+        </w:rPr>
+        <w:t>)</w:t>
+      </w:r>
+    </w:p>
+    <w:p>
+      <w:pPr>
+        <w:rPr>
+          <w:sz w:val="20"/>
+        </w:rPr>
+      </w:pPr>
+      <w:r>
+        <w:rPr>
+          <w:sz w:val="20"/>
+        </w:rPr>
+        <w:t>Types of Attributes:</w:t>
+      </w:r>
+    </w:p>
+    <w:p>
+      <w:pPr>
+        <w:pStyle w:val="ListParagraph"/>
+        <w:numPr>
+          <w:ilvl w:val="0"/>
+          <w:numId w:val="3"/>
+        </w:numPr>
+        <w:rPr>
+          <w:sz w:val="20"/>
+        </w:rPr>
+      </w:pPr>
+      <w:r>
+        <w:rPr>
+          <w:b/>
+          <w:bCs/>
+          <w:sz w:val="20"/>
+        </w:rPr>
+        <w:t xml:space="preserve">Single Valued: </w:t>
+      </w:r>
+      <w:r>
+        <w:rPr>
+          <w:sz w:val="20"/>
+        </w:rPr>
+        <w:t>Attribute which can hold single value only. Eg age, gender, roll no etc</w:t>
+      </w:r>
+    </w:p>
+    <w:p>
+      <w:pPr>
+        <w:pStyle w:val="ListParagraph"/>
+        <w:numPr>
+          <w:ilvl w:val="0"/>
+          <w:numId w:val="3"/>
+        </w:numPr>
+        <w:rPr>
+          <w:sz w:val="20"/>
+        </w:rPr>
+      </w:pPr>
+      <w:r>
+        <w:rPr>
+          <w:b/>
+          <w:bCs/>
+          <w:sz w:val="20"/>
+        </w:rPr>
+        <w:t xml:space="preserve">Multivalued: </w:t>
+      </w:r>
+      <w:r>
+        <w:rPr>
+          <w:sz w:val="20"/>
+        </w:rPr>
+        <w:t xml:space="preserve">Attribute which can hold </w:t>
+      </w:r>
+      <w:r>
+        <w:rPr>
+          <w:sz w:val="20"/>
+        </w:rPr>
+        <w:t>multiple values. Eg, email, skillset.</w:t>
+      </w:r>
+    </w:p>
+    <w:p>
+      <w:pPr>
+        <w:pStyle w:val="ListParagraph"/>
+        <w:numPr>
+          <w:ilvl w:val="0"/>
+          <w:numId w:val="3"/>
+        </w:numPr>
+        <w:rPr>
+          <w:sz w:val="20"/>
+        </w:rPr>
+      </w:pPr>
+      <w:r>
+        <w:rPr>
+          <w:b/>
+          <w:bCs/>
+          <w:sz w:val="20"/>
+        </w:rPr>
+        <w:t xml:space="preserve">Compound/Composite: </w:t>
+      </w:r>
+      <w:r>
+        <w:rPr>
+          <w:sz w:val="20"/>
+        </w:rPr>
+        <w:t xml:space="preserve">Attribute </w:t>
+      </w:r>
+      <w:r>
+        <w:rPr>
+          <w:sz w:val="20"/>
+        </w:rPr>
+        <w:t>that can be subdivided into two or more other attributes. Eg name can be divided into First name, middle name and last name.</w:t>
+      </w:r>
+    </w:p>
+    <w:p>
+      <w:pPr>
+        <w:pStyle w:val="ListParagraph"/>
+        <w:numPr>
+          <w:ilvl w:val="0"/>
+          <w:numId w:val="3"/>
+        </w:numPr>
+        <w:rPr>
+          <w:sz w:val="20"/>
+        </w:rPr>
+      </w:pPr>
+      <w:r>
+        <w:rPr>
+          <w:b/>
+          <w:bCs/>
+          <w:sz w:val="20"/>
+        </w:rPr>
+        <w:t>Singl</w:t>
+      </w:r>
+      <w:r>
+        <w:rPr>
+          <w:b/>
+          <w:bCs/>
+          <w:sz w:val="20"/>
+        </w:rPr>
+        <w:t>e</w:t>
+      </w:r>
+      <w:r>
+        <w:rPr>
+          <w:b/>
+          <w:bCs/>
+          <w:sz w:val="20"/>
+        </w:rPr>
+        <w:t>/Atomic:</w:t>
+      </w:r>
+      <w:r>
+        <w:rPr>
+          <w:sz w:val="20"/>
+        </w:rPr>
+        <w:t xml:space="preserve"> </w:t>
+      </w:r>
+      <w:r>
+        <w:rPr>
+          <w:sz w:val="20"/>
+        </w:rPr>
+        <w:t>Attribute that can</w:t>
+      </w:r>
+      <w:r>
+        <w:rPr>
+          <w:sz w:val="20"/>
+        </w:rPr>
+        <w:t xml:space="preserve">’t </w:t>
+      </w:r>
+      <w:r>
+        <w:rPr>
+          <w:sz w:val="20"/>
+        </w:rPr>
+        <w:t xml:space="preserve">be subdivided </w:t>
+      </w:r>
+      <w:r>
+        <w:rPr>
+          <w:sz w:val="20"/>
+        </w:rPr>
+        <w:t>into smaller parts. Eg age, mobile, email, etc.</w:t>
+      </w:r>
+    </w:p>
+    <w:p>
+      <w:pPr>
+        <w:pStyle w:val="ListParagraph"/>
+        <w:numPr>
+          <w:ilvl w:val="0"/>
+          <w:numId w:val="3"/>
+        </w:numPr>
+        <w:rPr>
+          <w:sz w:val="20"/>
+        </w:rPr>
+      </w:pPr>
+      <w:r>
+        <w:rPr>
+          <w:b/>
+          <w:bCs/>
+          <w:sz w:val="20"/>
+        </w:rPr>
+        <w:t>Derived:</w:t>
+      </w:r>
+      <w:r>
+        <w:rPr>
+          <w:sz w:val="20"/>
+        </w:rPr>
+        <w:t xml:space="preserve"> An attribute that can be derived from another Attribute. Eg age can be derived from DOB, percentage from marks, etc.</w:t>
+      </w:r>
+    </w:p>
+    <w:p>
+      <w:pPr>
+        <w:pStyle w:val="ListParagraph"/>
+        <w:numPr>
+          <w:ilvl w:val="0"/>
+          <w:numId w:val="3"/>
+        </w:numPr>
+        <w:rPr>
+          <w:rFonts w:cstheme="minorHAnsi"/>
+          <w:sz w:val="20"/>
+        </w:rPr>
+      </w:pPr>
+      <w:r>
+        <w:rPr>
+          <w:b/>
+          <w:bCs/>
+          <w:sz w:val="20"/>
+        </w:rPr>
+        <w:t>Stored</w:t>
+      </w:r>
+      <w:r>
+        <w:rPr>
+          <w:rFonts w:cstheme="minorHAnsi"/>
+          <w:b/>
+          <w:bCs/>
+          <w:sz w:val="20"/>
+        </w:rPr>
+        <w:t xml:space="preserve">: </w:t>
+      </w:r>
+      <w:r>
+        <w:rPr>
+          <w:rFonts w:cstheme="minorHAnsi"/>
+          <w:color w:val="000000" w:themeColor="text1"/>
+          <w:spacing w:val="3"/>
+          <w:sz w:val="20"/>
+        </w:rPr>
+        <w:t>data that remain constant and fixed for an entity instance. These values help in deriving the derived attributes.</w:t>
+      </w:r>
+    </w:p>
+    <w:p>
+      <w:pPr>
+        <w:pStyle w:val="ListParagraph"/>
+        <w:numPr>
+          <w:ilvl w:val="0"/>
+          <w:numId w:val="3"/>
+        </w:numPr>
+        <w:rPr>
+          <w:rFonts w:cstheme="minorHAnsi"/>
+          <w:sz w:val="20"/>
+        </w:rPr>
+      </w:pPr>
+      <w:r>
+        <w:rPr>
+          <w:sz w:val="20"/>
+        </w:rPr>
+        <w:lastRenderedPageBreak/>
+        <w:drawing>
+          <wp:anchor distT="0" distB="0" distL="114300" distR="114300" simplePos="0" relativeHeight="251673600" behindDoc="0" locked="0" layoutInCell="1" allowOverlap="1" wp14:anchorId="3C08C771" wp14:editId="5B9D2171">
+            <wp:simplePos x="0" y="0"/>
+            <wp:positionH relativeFrom="column">
+              <wp:posOffset>266700</wp:posOffset>
+            </wp:positionH>
+            <wp:positionV relativeFrom="paragraph">
+              <wp:posOffset>191770</wp:posOffset>
+            </wp:positionV>
+            <wp:extent cx="4658995" cy="1160780"/>
+            <wp:effectExtent l="0" t="0" r="8255" b="1270"/>
+            <wp:wrapSquare wrapText="bothSides"/>
+            <wp:docPr id="876422664" name="Picture 1"/>
+            <wp:cNvGraphicFramePr>
+              <a:graphicFrameLocks xmlns:a="http://schemas.openxmlformats.org/drawingml/2006/main" noChangeAspect="1"/>
+            </wp:cNvGraphicFramePr>
+            <a:graphic xmlns:a="http://schemas.openxmlformats.org/drawingml/2006/main">
+              <a:graphicData uri="http://schemas.openxmlformats.org/drawingml/2006/picture">
+                <pic:pic xmlns:pic="http://schemas.openxmlformats.org/drawingml/2006/picture">
+                  <pic:nvPicPr>
+                    <pic:cNvPr id="876422664" name=""/>
+                    <pic:cNvPicPr/>
+                  </pic:nvPicPr>
+                  <pic:blipFill>
+                    <a:blip r:embed="rId17">
+                      <a:extLst>
+                        <a:ext uri="{28A0092B-C50C-407E-A947-70E740481C1C}">
+                          <a14:useLocalDpi xmlns:a14="http://schemas.microsoft.com/office/drawing/2010/main" val="0"/>
+                        </a:ext>
+                      </a:extLst>
+                    </a:blip>
+                    <a:stretch>
+                      <a:fillRect/>
+                    </a:stretch>
+                  </pic:blipFill>
+                  <pic:spPr>
+                    <a:xfrm>
+                      <a:off x="0" y="0"/>
+                      <a:ext cx="4658995" cy="1160780"/>
+                    </a:xfrm>
+                    <a:prstGeom prst="rect">
+                      <a:avLst/>
+                    </a:prstGeom>
+                  </pic:spPr>
+                </pic:pic>
+              </a:graphicData>
+            </a:graphic>
+            <wp14:sizeRelH relativeFrom="margin">
+              <wp14:pctWidth>0</wp14:pctWidth>
+            </wp14:sizeRelH>
+            <wp14:sizeRelV relativeFrom="margin">
+              <wp14:pctHeight>0</wp14:pctHeight>
+            </wp14:sizeRelV>
+          </wp:anchor>
+        </w:drawing>
+      </w:r>
+      <w:r>
+        <w:rPr>
+          <w:b/>
+          <w:bCs/>
+          <w:sz w:val="20"/>
+        </w:rPr>
+        <w:t xml:space="preserve">Key: </w:t>
+      </w:r>
+      <w:r>
+        <w:rPr>
+          <w:sz w:val="20"/>
+        </w:rPr>
+        <w:t>used to identify an entity uniquely. Every primary key is a key attribute. Eg roll no, pid, etc.</w:t>
+      </w:r>
+    </w:p>
+    <w:p>
+      <w:pPr>
+        <w:rPr>
+          <w:sz w:val="20"/>
+        </w:rPr>
+      </w:pPr>
+    </w:p>
+    <w:p>
+      <w:pPr>
+        <w:jc w:val="center"/>
+        <w:rPr>
+          <w:b/>
+          <w:bCs/>
+          <w:sz w:val="28"/>
+        </w:rPr>
+      </w:pPr>
+    </w:p>
+    <w:p>
+      <w:pPr>
+        <w:jc w:val="center"/>
+        <w:rPr>
+          <w:b/>
+          <w:bCs/>
+          <w:sz w:val="28"/>
+        </w:rPr>
+      </w:pPr>
+    </w:p>
+    <w:p>
+      <w:pPr>
+        <w:jc w:val="center"/>
+        <w:rPr>
+          <w:b/>
+          <w:bCs/>
+          <w:sz w:val="28"/>
+        </w:rPr>
+      </w:pPr>
+    </w:p>
+    <w:p>
+      <w:pPr>
+        <w:jc w:val="center"/>
+        <w:rPr>
+          <w:b/>
+          <w:bCs/>
+          <w:sz w:val="28"/>
+        </w:rPr>
+      </w:pPr>
+    </w:p>
+    <w:p>
+      <w:pPr>
+        <w:jc w:val="center"/>
+        <w:rPr>
+          <w:b/>
+          <w:bCs/>
+          <w:sz w:val="28"/>
+        </w:rPr>
+      </w:pPr>
+      <w:r>
+        <w:rPr>
+          <w:b/>
+          <w:bCs/>
+          <w:sz w:val="28"/>
+        </w:rPr>
+        <w:t>Relationship</w:t>
+      </w:r>
+    </w:p>
+    <w:p>
+      <w:pPr>
+        <w:rPr>
+          <w:sz w:val="20"/>
+        </w:rPr>
+      </w:pPr>
+      <w:r>
+        <w:rPr>
+          <w:sz w:val="20"/>
+        </w:rPr>
+        <w:t>Relating one table with one or many table is termed as Relatioship</w:t>
+      </w:r>
+      <w:r>
+        <w:rPr>
+          <w:sz w:val="20"/>
+        </w:rPr>
+        <w:t>.</w:t>
+      </w:r>
+    </w:p>
+    <w:p>
+      <w:pPr>
+        <w:rPr>
+          <w:sz w:val="20"/>
+        </w:rPr>
+      </w:pPr>
+      <w:r>
+        <w:rPr>
+          <w:sz w:val="20"/>
+        </w:rPr>
+        <w:drawing>
+          <wp:anchor distT="0" distB="0" distL="114300" distR="114300" simplePos="0" relativeHeight="251672576" behindDoc="1" locked="0" layoutInCell="1" allowOverlap="1" wp14:anchorId="1E571F1A" wp14:editId="0FB59381">
+            <wp:simplePos x="0" y="0"/>
+            <wp:positionH relativeFrom="column">
+              <wp:posOffset>-1080135</wp:posOffset>
+            </wp:positionH>
+            <wp:positionV relativeFrom="paragraph">
+              <wp:posOffset>1200150</wp:posOffset>
+            </wp:positionV>
+            <wp:extent cx="3537585" cy="1322070"/>
+            <wp:effectExtent l="0" t="0" r="5715" b="0"/>
+            <wp:wrapTight wrapText="bothSides">
+              <wp:wrapPolygon edited="0">
+                <wp:start x="0" y="0"/>
+                <wp:lineTo x="0" y="21164"/>
+                <wp:lineTo x="21519" y="21164"/>
+                <wp:lineTo x="21519" y="0"/>
+                <wp:lineTo x="0" y="0"/>
+              </wp:wrapPolygon>
+            </wp:wrapTight>
+            <wp:docPr id="1683035005" name="Picture 1"/>
+            <wp:cNvGraphicFramePr>
+              <a:graphicFrameLocks xmlns:a="http://schemas.openxmlformats.org/drawingml/2006/main" noChangeAspect="1"/>
+            </wp:cNvGraphicFramePr>
+            <a:graphic xmlns:a="http://schemas.openxmlformats.org/drawingml/2006/main">
+              <a:graphicData uri="http://schemas.openxmlformats.org/drawingml/2006/picture">
+                <pic:pic xmlns:pic="http://schemas.openxmlformats.org/drawingml/2006/picture">
+                  <pic:nvPicPr>
+                    <pic:cNvPr id="1683035005" name=""/>
+                    <pic:cNvPicPr/>
+                  </pic:nvPicPr>
+                  <pic:blipFill>
+                    <a:blip r:embed="rId18">
+                      <a:extLst>
+                        <a:ext uri="{28A0092B-C50C-407E-A947-70E740481C1C}">
+                          <a14:useLocalDpi xmlns:a14="http://schemas.microsoft.com/office/drawing/2010/main" val="0"/>
+                        </a:ext>
+                      </a:extLst>
+                    </a:blip>
+                    <a:stretch>
+                      <a:fillRect/>
+                    </a:stretch>
+                  </pic:blipFill>
+                  <pic:spPr>
+                    <a:xfrm>
+                      <a:off x="0" y="0"/>
+                      <a:ext cx="3537585" cy="1322070"/>
+                    </a:xfrm>
+                    <a:prstGeom prst="rect">
+                      <a:avLst/>
+                    </a:prstGeom>
+                  </pic:spPr>
+                </pic:pic>
+              </a:graphicData>
+            </a:graphic>
+            <wp14:sizeRelH relativeFrom="margin">
+              <wp14:pctWidth>0</wp14:pctWidth>
+            </wp14:sizeRelH>
+            <wp14:sizeRelV relativeFrom="margin">
+              <wp14:pctHeight>0</wp14:pctHeight>
+            </wp14:sizeRelV>
+          </wp:anchor>
+        </w:drawing>
+      </w:r>
+      <w:r>
+        <w:rPr>
+          <w:sz w:val="20"/>
+        </w:rPr>
+        <w:drawing>
+          <wp:anchor distT="0" distB="0" distL="114300" distR="114300" simplePos="0" relativeHeight="251670528" behindDoc="0" locked="0" layoutInCell="1" allowOverlap="1" wp14:anchorId="4402D670" wp14:editId="48CB10C4">
+            <wp:simplePos x="0" y="0"/>
+            <wp:positionH relativeFrom="column">
+              <wp:posOffset>2402840</wp:posOffset>
+            </wp:positionH>
+            <wp:positionV relativeFrom="paragraph">
+              <wp:posOffset>35560</wp:posOffset>
+            </wp:positionV>
+            <wp:extent cx="3472180" cy="1234440"/>
+            <wp:effectExtent l="0" t="0" r="0" b="3810"/>
+            <wp:wrapSquare wrapText="bothSides"/>
+            <wp:docPr id="1533785622" name="Picture 1"/>
+            <wp:cNvGraphicFramePr>
+              <a:graphicFrameLocks xmlns:a="http://schemas.openxmlformats.org/drawingml/2006/main" noChangeAspect="1"/>
+            </wp:cNvGraphicFramePr>
+            <a:graphic xmlns:a="http://schemas.openxmlformats.org/drawingml/2006/main">
+              <a:graphicData uri="http://schemas.openxmlformats.org/drawingml/2006/picture">
+                <pic:pic xmlns:pic="http://schemas.openxmlformats.org/drawingml/2006/picture">
+                  <pic:nvPicPr>
+                    <pic:cNvPr id="1533785622" name=""/>
+                    <pic:cNvPicPr/>
+                  </pic:nvPicPr>
+                  <pic:blipFill>
+                    <a:blip r:embed="rId19">
+                      <a:extLst>
+                        <a:ext uri="{28A0092B-C50C-407E-A947-70E740481C1C}">
+                          <a14:useLocalDpi xmlns:a14="http://schemas.microsoft.com/office/drawing/2010/main" val="0"/>
+                        </a:ext>
+                      </a:extLst>
+                    </a:blip>
+                    <a:stretch>
+                      <a:fillRect/>
+                    </a:stretch>
+                  </pic:blipFill>
+                  <pic:spPr>
+                    <a:xfrm>
+                      <a:off x="0" y="0"/>
+                      <a:ext cx="3472180" cy="1234440"/>
+                    </a:xfrm>
+                    <a:prstGeom prst="rect">
+                      <a:avLst/>
+                    </a:prstGeom>
+                  </pic:spPr>
+                </pic:pic>
+              </a:graphicData>
+            </a:graphic>
+            <wp14:sizeRelH relativeFrom="margin">
+              <wp14:pctWidth>0</wp14:pctWidth>
+            </wp14:sizeRelH>
+            <wp14:sizeRelV relativeFrom="margin">
+              <wp14:pctHeight>0</wp14:pctHeight>
+            </wp14:sizeRelV>
+          </wp:anchor>
+        </w:drawing>
+      </w:r>
+      <w:r>
+        <w:rPr>
+          <w:sz w:val="20"/>
+        </w:rPr>
+        <w:drawing>
+          <wp:anchor distT="0" distB="0" distL="114300" distR="114300" simplePos="0" relativeHeight="251671552" behindDoc="1" locked="0" layoutInCell="1" allowOverlap="1" wp14:anchorId="24701D31" wp14:editId="18FFB866">
+            <wp:simplePos x="0" y="0"/>
+            <wp:positionH relativeFrom="column">
+              <wp:posOffset>-1080135</wp:posOffset>
+            </wp:positionH>
+            <wp:positionV relativeFrom="paragraph">
+              <wp:posOffset>196850</wp:posOffset>
+            </wp:positionV>
+            <wp:extent cx="3482975" cy="1003300"/>
+            <wp:effectExtent l="0" t="0" r="3175" b="6350"/>
+            <wp:wrapTight wrapText="bothSides">
+              <wp:wrapPolygon edited="0">
+                <wp:start x="0" y="0"/>
+                <wp:lineTo x="0" y="21327"/>
+                <wp:lineTo x="21502" y="21327"/>
+                <wp:lineTo x="21502" y="0"/>
+                <wp:lineTo x="0" y="0"/>
+              </wp:wrapPolygon>
+            </wp:wrapTight>
+            <wp:docPr id="1630432400" name="Picture 1"/>
+            <wp:cNvGraphicFramePr>
+              <a:graphicFrameLocks xmlns:a="http://schemas.openxmlformats.org/drawingml/2006/main" noChangeAspect="1"/>
+            </wp:cNvGraphicFramePr>
+            <a:graphic xmlns:a="http://schemas.openxmlformats.org/drawingml/2006/main">
+              <a:graphicData uri="http://schemas.openxmlformats.org/drawingml/2006/picture">
+                <pic:pic xmlns:pic="http://schemas.openxmlformats.org/drawingml/2006/picture">
+                  <pic:nvPicPr>
+                    <pic:cNvPr id="1630432400" name=""/>
+                    <pic:cNvPicPr/>
+                  </pic:nvPicPr>
+                  <pic:blipFill>
+                    <a:blip r:embed="rId20">
+                      <a:extLst>
+                        <a:ext uri="{28A0092B-C50C-407E-A947-70E740481C1C}">
+                          <a14:useLocalDpi xmlns:a14="http://schemas.microsoft.com/office/drawing/2010/main" val="0"/>
+                        </a:ext>
+                      </a:extLst>
+                    </a:blip>
+                    <a:stretch>
+                      <a:fillRect/>
+                    </a:stretch>
+                  </pic:blipFill>
+                  <pic:spPr>
+                    <a:xfrm>
+                      <a:off x="0" y="0"/>
+                      <a:ext cx="3482975" cy="1003300"/>
+                    </a:xfrm>
+                    <a:prstGeom prst="rect">
+                      <a:avLst/>
+                    </a:prstGeom>
+                  </pic:spPr>
+                </pic:pic>
+              </a:graphicData>
+            </a:graphic>
+            <wp14:sizeRelH relativeFrom="margin">
+              <wp14:pctWidth>0</wp14:pctWidth>
+            </wp14:sizeRelH>
+            <wp14:sizeRelV relativeFrom="margin">
+              <wp14:pctHeight>0</wp14:pctHeight>
+            </wp14:sizeRelV>
+          </wp:anchor>
+        </w:drawing>
+      </w:r>
+      <w:r>
+        <w:rPr>
+          <w:sz w:val="20"/>
+        </w:rPr>
+        <w:t>There are 3 types of Relationship.</w:t>
+      </w:r>
+    </w:p>
+    <w:p>
+      <w:pPr>
+        <w:rPr>
+          <w:noProof/>
+        </w:rPr>
+      </w:pPr>
+      <w:r>
+        <w:rPr>
+          <w:noProof/>
+        </w:rPr>
+        <w:t xml:space="preserve"> </w:t>
+      </w:r>
+    </w:p>
+    <w:p>
+      <w:pPr>
+        <w:rPr>
+          <w:noProof/>
+        </w:rPr>
+      </w:pPr>
+    </w:p>
+    <w:p>
+      <w:pPr>
+        <w:rPr>
+          <w:noProof/>
+        </w:rPr>
+      </w:pPr>
+    </w:p>
+    <w:p>
+      <w:pPr>
+        <w:rPr>
+          <w:noProof/>
+        </w:rPr>
+      </w:pPr>
+    </w:p>
+    <w:p>
+      <w:pPr>
+        <w:rPr>
+          <w:noProof/>
+        </w:rPr>
+      </w:pPr>
+    </w:p>
+    <w:p>
+      <w:pPr>
+        <w:rPr>
+          <w:noProof/>
+        </w:rPr>
+      </w:pPr>
+    </w:p>
+    <w:p>
+      <w:pPr>
+        <w:jc w:val="center"/>
+        <w:rPr>
+          <w:b/>
+          <w:bCs/>
+          <w:noProof/>
+          <w:sz w:val="28"/>
+        </w:rPr>
+      </w:pPr>
+      <w:r>
+        <w:rPr>
+          <w:b/>
+          <w:bCs/>
+          <w:noProof/>
+          <w:sz w:val="28"/>
+        </w:rPr>
+        <w:t>ER-Model</w:t>
+      </w:r>
+    </w:p>
+    <w:p>
+      <w:pPr>
+        <w:rPr>
+          <w:noProof/>
+          <w:sz w:val="20"/>
+        </w:rPr>
+      </w:pPr>
+      <w:r>
+        <w:rPr>
+          <w:noProof/>
+          <w:sz w:val="20"/>
+        </w:rPr>
+        <w:t>Pictorial representation of a database showing Entity type and their relationships.</w:t>
+      </w:r>
+    </w:p>
+    <w:p>
+      <w:pPr>
+        <w:rPr>
+          <w:noProof/>
+          <w:sz w:val="20"/>
+        </w:rPr>
+      </w:pPr>
+      <w:r>
+        <w:rPr>
+          <w:noProof/>
+          <w:sz w:val="20"/>
+        </w:rPr>
+        <w:t>Components of ER-Model: 1.</w:t>
+      </w:r>
+      <w:r>
+        <w:rPr>
+          <w:noProof/>
+          <w:sz w:val="20"/>
+        </w:rPr>
+        <w:t xml:space="preserve"> Entity</w:t>
+      </w:r>
+      <w:r>
+        <w:rPr>
+          <w:noProof/>
+          <w:sz w:val="20"/>
+        </w:rPr>
+        <w:tab/>
+        <w:t xml:space="preserve">    2. Attribute    3. Relationship</w:t>
+      </w:r>
+    </w:p>
+    <w:p>
+      <w:pPr>
+        <w:rPr>
+          <w:b/>
+          <w:bCs/>
+          <w:noProof/>
+          <w:sz w:val="24"/>
+        </w:rPr>
+      </w:pPr>
+      <w:r>
+        <w:rPr>
+          <w:b/>
+          <w:bCs/>
+          <w:noProof/>
+          <w:sz w:val="24"/>
+        </w:rPr>
+        <w:t>Notations in ER-Model:</w:t>
+      </w:r>
+    </w:p>
+    <w:p>
+      <w:pPr>
+        <w:rPr>
+          <w:noProof/>
+          <w:sz w:val="20"/>
+        </w:rPr>
+      </w:pPr>
+      <w:r>
+        <w:rPr>
+          <w:noProof/>
+          <w:sz w:val="20"/>
+        </w:rPr>
+        <w:lastRenderedPageBreak/>
+        <w:drawing>
+          <wp:inline distT="0" distB="0" distL="0" distR="0" wp14:anchorId="22DDFA96" wp14:editId="64B29261">
+            <wp:extent cx="3831771" cy="2098372"/>
+            <wp:effectExtent l="0" t="0" r="0" b="0"/>
+            <wp:docPr id="1028249400" name="Picture 1"/>
+            <wp:cNvGraphicFramePr>
+              <a:graphicFrameLocks xmlns:a="http://schemas.openxmlformats.org/drawingml/2006/main" noChangeAspect="1"/>
+            </wp:cNvGraphicFramePr>
+            <a:graphic xmlns:a="http://schemas.openxmlformats.org/drawingml/2006/main">
+              <a:graphicData uri="http://schemas.openxmlformats.org/drawingml/2006/picture">
+                <pic:pic xmlns:pic="http://schemas.openxmlformats.org/drawingml/2006/picture">
+                  <pic:nvPicPr>
+                    <pic:cNvPr id="1028249400" name=""/>
+                    <pic:cNvPicPr/>
+                  </pic:nvPicPr>
+                  <pic:blipFill>
+                    <a:blip r:embed="rId21"/>
+                    <a:stretch>
+                      <a:fillRect/>
+                    </a:stretch>
+                  </pic:blipFill>
+                  <pic:spPr>
+                    <a:xfrm>
+                      <a:off x="0" y="0"/>
+                      <a:ext cx="3858620" cy="2113075"/>
+                    </a:xfrm>
+                    <a:prstGeom prst="rect">
+                      <a:avLst/>
+                    </a:prstGeom>
+                  </pic:spPr>
+                </pic:pic>
+              </a:graphicData>
+            </a:graphic>
+          </wp:inline>
+        </w:drawing>
+      </w:r>
+    </w:p>
+    <w:p>
+      <w:pPr>
+        <w:rPr>
+          <w:noProof/>
+        </w:rPr>
+      </w:pPr>
+    </w:p>
+    <w:p>
+      <w:pPr>
+        <w:jc w:val="center"/>
+        <w:rPr>
+          <w:b/>
+          <w:bCs/>
+          <w:sz w:val="28"/>
+        </w:rPr>
+      </w:pPr>
+      <w:r>
+        <w:rPr>
+          <w:b/>
+          <w:bCs/>
+          <w:sz w:val="28"/>
+        </w:rPr>
+        <w:t>Keys</w:t>
+      </w:r>
+    </w:p>
+    <w:p>
+      <w:pPr>
+        <w:rPr>
+          <w:sz w:val="20"/>
+        </w:rPr>
+      </w:pPr>
+      <w:r>
+        <w:rPr>
+          <w:sz w:val="20"/>
+        </w:rPr>
+        <w:t>It is a</w:t>
+      </w:r>
+      <w:r>
+        <w:rPr>
+          <w:sz w:val="20"/>
+        </w:rPr>
+        <w:t>n</w:t>
+      </w:r>
+      <w:r>
+        <w:rPr>
+          <w:sz w:val="20"/>
+        </w:rPr>
+        <w:t xml:space="preserve"> Attribute/set of attributes which uniquely identifies a tuple.</w:t>
+      </w:r>
+    </w:p>
+    <w:p>
+      <w:pPr>
+        <w:rPr>
+          <w:sz w:val="20"/>
+        </w:rPr>
+      </w:pPr>
+      <w:r>
+        <w:rPr>
+          <w:sz w:val="20"/>
+        </w:rPr>
+        <w:t xml:space="preserve">Types of Keys. </w:t>
+      </w:r>
+    </w:p>
+    <w:p>
+      <w:pPr>
+        <w:pStyle w:val="ListParagraph"/>
+        <w:numPr>
+          <w:ilvl w:val="0"/>
+          <w:numId w:val="4"/>
+        </w:numPr>
+        <w:rPr>
+          <w:sz w:val="20"/>
+        </w:rPr>
+      </w:pPr>
+      <w:r>
+        <w:rPr>
+          <w:b/>
+          <w:bCs/>
+          <w:sz w:val="20"/>
+        </w:rPr>
+        <w:t>Super Key</w:t>
+      </w:r>
+      <w:r>
+        <w:rPr>
+          <w:sz w:val="20"/>
+        </w:rPr>
+        <w:t xml:space="preserve">: </w:t>
+      </w:r>
+      <w:r>
+        <w:rPr>
+          <w:sz w:val="20"/>
+        </w:rPr>
+        <w:t>Attribute/set of attributes which uniquely identifies a tuple.</w:t>
+      </w:r>
+    </w:p>
+    <w:p>
+      <w:pPr>
+        <w:pStyle w:val="ListParagraph"/>
+        <w:numPr>
+          <w:ilvl w:val="0"/>
+          <w:numId w:val="4"/>
+        </w:numPr>
+        <w:rPr>
+          <w:sz w:val="20"/>
+        </w:rPr>
+      </w:pPr>
+      <w:r>
+        <w:rPr>
+          <w:b/>
+          <w:bCs/>
+          <w:sz w:val="20"/>
+        </w:rPr>
+        <w:t>Candidate Key</w:t>
+      </w:r>
+      <w:r>
+        <w:rPr>
+          <w:sz w:val="20"/>
+        </w:rPr>
+        <w:t>:</w:t>
+      </w:r>
+      <w:r>
+        <w:rPr>
+          <w:sz w:val="20"/>
+        </w:rPr>
+        <w:t xml:space="preserve"> Minimal set</w:t>
+      </w:r>
+      <w:r>
+        <w:rPr>
+          <w:sz w:val="20"/>
+        </w:rPr>
+        <w:t>/combination</w:t>
+      </w:r>
+      <w:r>
+        <w:rPr>
+          <w:sz w:val="20"/>
+        </w:rPr>
+        <w:t xml:space="preserve"> of super keys.</w:t>
+      </w:r>
+    </w:p>
+    <w:p>
+      <w:pPr>
+        <w:pStyle w:val="ListParagraph"/>
+        <w:numPr>
+          <w:ilvl w:val="0"/>
+          <w:numId w:val="4"/>
+        </w:numPr>
+        <w:rPr>
+          <w:sz w:val="20"/>
+        </w:rPr>
+      </w:pPr>
+      <w:r>
+        <w:rPr>
+          <w:b/>
+          <w:bCs/>
+          <w:sz w:val="20"/>
+        </w:rPr>
+        <w:t>Primary Key</w:t>
+      </w:r>
+      <w:r>
+        <w:rPr>
+          <w:sz w:val="20"/>
+        </w:rPr>
+        <w:t>:</w:t>
+      </w:r>
+      <w:r>
+        <w:rPr>
+          <w:sz w:val="20"/>
+        </w:rPr>
+        <w:t xml:space="preserve"> A key from candidate key which is considered as Primary key. Note: any 1 key can be considered as Primary Key.</w:t>
+      </w:r>
+    </w:p>
+    <w:p>
+      <w:pPr>
+        <w:pStyle w:val="ListParagraph"/>
+        <w:numPr>
+          <w:ilvl w:val="0"/>
+          <w:numId w:val="4"/>
+        </w:numPr>
+        <w:rPr>
+          <w:sz w:val="20"/>
+        </w:rPr>
+      </w:pPr>
+      <w:r>
+        <w:rPr>
+          <w:b/>
+          <w:bCs/>
+          <w:sz w:val="20"/>
+        </w:rPr>
+        <w:t>Alternate Key</w:t>
+      </w:r>
+      <w:r>
+        <w:rPr>
+          <w:sz w:val="20"/>
+        </w:rPr>
+        <w:t>:</w:t>
+      </w:r>
+      <w:r>
+        <w:rPr>
+          <w:sz w:val="20"/>
+        </w:rPr>
+        <w:t xml:space="preserve"> All candidate key except primary key</w:t>
+      </w:r>
+      <w:r>
+        <w:rPr>
+          <w:sz w:val="20"/>
+        </w:rPr>
+        <w:t>.</w:t>
+      </w:r>
+    </w:p>
+    <w:p>
+      <w:pPr>
+        <w:pStyle w:val="ListParagraph"/>
+        <w:numPr>
+          <w:ilvl w:val="0"/>
+          <w:numId w:val="4"/>
+        </w:numPr>
+        <w:rPr>
+          <w:sz w:val="20"/>
+        </w:rPr>
+      </w:pPr>
+      <w:r>
+        <w:rPr>
+          <w:b/>
+          <w:bCs/>
+          <w:sz w:val="20"/>
+        </w:rPr>
+        <w:t>Unique Key</w:t>
+      </w:r>
+      <w:r>
+        <w:rPr>
+          <w:sz w:val="20"/>
+        </w:rPr>
+        <w:t>:</w:t>
+      </w:r>
+      <w:r>
+        <w:rPr>
+          <w:sz w:val="20"/>
+        </w:rPr>
+        <w:t xml:space="preserve"> Same as Primary key but can have NULL value.</w:t>
+      </w:r>
+    </w:p>
+    <w:p>
+      <w:pPr>
+        <w:pStyle w:val="ListParagraph"/>
+        <w:numPr>
+          <w:ilvl w:val="0"/>
+          <w:numId w:val="4"/>
+        </w:numPr>
+        <w:rPr>
+          <w:sz w:val="20"/>
+        </w:rPr>
+      </w:pPr>
+      <w:r>
+        <w:rPr>
+          <w:b/>
+          <w:bCs/>
+          <w:sz w:val="20"/>
+        </w:rPr>
+        <w:t>Foreign Key</w:t>
+      </w:r>
+      <w:r>
+        <w:rPr>
+          <w:sz w:val="20"/>
+        </w:rPr>
+        <w:t>:</w:t>
+      </w:r>
+      <w:r>
+        <w:rPr>
+          <w:sz w:val="20"/>
+        </w:rPr>
+        <w:t xml:space="preserve"> Attribute in a table which points at Primary Key from </w:t>
+      </w:r>
+      <w:r>
+        <w:rPr>
+          <w:sz w:val="20"/>
+        </w:rPr>
+        <w:t>a</w:t>
+      </w:r>
+      <w:r>
+        <w:rPr>
+          <w:sz w:val="20"/>
+        </w:rPr>
+        <w:t>nother table. It basically, relates one table with one or many table.</w:t>
+      </w:r>
+      <w:r>
+        <w:rPr>
+          <w:sz w:val="20"/>
+        </w:rPr>
+        <w:t xml:space="preserve"> (Ellaborated more in SQL notes).</w:t>
+      </w:r>
+    </w:p>
+    <w:p>
+      <w:pPr>
+        <w:pStyle w:val="ListParagraph"/>
+        <w:rPr>
+          <w:sz w:val="20"/>
+        </w:rPr>
+      </w:pPr>
+    </w:p>
+    <w:p>
+      <w:pPr>
+        <w:rPr>
+          <w:sz w:val="20"/>
+        </w:rPr>
+      </w:pPr>
+      <w:r>
+        <w:rPr>
+          <w:sz w:val="20"/>
+        </w:rPr>
+        <w:drawing>
+          <wp:anchor distT="0" distB="0" distL="114300" distR="114300" simplePos="0" relativeHeight="251674624" behindDoc="1" locked="0" layoutInCell="1" allowOverlap="1" wp14:anchorId="4A375F6C" wp14:editId="47864B02">
+            <wp:simplePos x="0" y="0"/>
+            <wp:positionH relativeFrom="column">
+              <wp:posOffset>-1080135</wp:posOffset>
+            </wp:positionH>
+            <wp:positionV relativeFrom="paragraph">
+              <wp:posOffset>268605</wp:posOffset>
+            </wp:positionV>
+            <wp:extent cx="3831590" cy="1075055"/>
+            <wp:effectExtent l="0" t="0" r="0" b="0"/>
+            <wp:wrapTight wrapText="bothSides">
+              <wp:wrapPolygon edited="0">
+                <wp:start x="0" y="0"/>
+                <wp:lineTo x="0" y="21051"/>
+                <wp:lineTo x="21478" y="21051"/>
+                <wp:lineTo x="21478" y="0"/>
+                <wp:lineTo x="0" y="0"/>
+              </wp:wrapPolygon>
+            </wp:wrapTight>
+            <wp:docPr id="1445884933" name="Picture 1"/>
+            <wp:cNvGraphicFramePr>
+              <a:graphicFrameLocks xmlns:a="http://schemas.openxmlformats.org/drawingml/2006/main" noChangeAspect="1"/>
+            </wp:cNvGraphicFramePr>
+            <a:graphic xmlns:a="http://schemas.openxmlformats.org/drawingml/2006/main">
+              <a:graphicData uri="http://schemas.openxmlformats.org/drawingml/2006/picture">
+                <pic:pic xmlns:pic="http://schemas.openxmlformats.org/drawingml/2006/picture">
+                  <pic:nvPicPr>
+                    <pic:cNvPr id="1445884933" name=""/>
+                    <pic:cNvPicPr/>
+                  </pic:nvPicPr>
+                  <pic:blipFill>
+                    <a:blip r:embed="rId22">
+                      <a:extLst>
+                        <a:ext uri="{28A0092B-C50C-407E-A947-70E740481C1C}">
+                          <a14:useLocalDpi xmlns:a14="http://schemas.microsoft.com/office/drawing/2010/main" val="0"/>
+                        </a:ext>
+                      </a:extLst>
+                    </a:blip>
+                    <a:stretch>
+                      <a:fillRect/>
+                    </a:stretch>
+                  </pic:blipFill>
+                  <pic:spPr>
+                    <a:xfrm>
+                      <a:off x="0" y="0"/>
+                      <a:ext cx="3831590" cy="1075055"/>
+                    </a:xfrm>
+                    <a:prstGeom prst="rect">
+                      <a:avLst/>
+                    </a:prstGeom>
+                  </pic:spPr>
+                </pic:pic>
+              </a:graphicData>
+            </a:graphic>
+          </wp:anchor>
+        </w:drawing>
+      </w:r>
+      <w:r>
+        <w:rPr>
+          <w:sz w:val="20"/>
+        </w:rPr>
+        <w:t>Consider the b</w:t>
+      </w:r>
+      <w:r>
+        <w:rPr>
+          <w:sz w:val="20"/>
+        </w:rPr>
+        <w:t>elow mentioned table for eg,</w:t>
+      </w:r>
+    </w:p>
+    <w:p>
+      <w:pPr>
+        <w:rPr>
+          <w:b/>
+          <w:bCs/>
+          <w:sz w:val="20"/>
+        </w:rPr>
+      </w:pPr>
+      <w:r>
+        <w:rPr>
+          <w:sz w:val="20"/>
+        </w:rPr>
+        <w:drawing>
+          <wp:anchor distT="0" distB="0" distL="114300" distR="114300" simplePos="0" relativeHeight="251675648" behindDoc="0" locked="0" layoutInCell="1" allowOverlap="1" wp14:anchorId="65A09770" wp14:editId="05D7D26C">
+            <wp:simplePos x="0" y="0"/>
+            <wp:positionH relativeFrom="column">
+              <wp:posOffset>2901315</wp:posOffset>
+            </wp:positionH>
+            <wp:positionV relativeFrom="paragraph">
+              <wp:posOffset>205740</wp:posOffset>
+            </wp:positionV>
+            <wp:extent cx="3439795" cy="543560"/>
+            <wp:effectExtent l="0" t="0" r="8255" b="8890"/>
+            <wp:wrapSquare wrapText="bothSides"/>
+            <wp:docPr id="360557666" name="Picture 1"/>
+            <wp:cNvGraphicFramePr>
+              <a:graphicFrameLocks xmlns:a="http://schemas.openxmlformats.org/drawingml/2006/main" noChangeAspect="1"/>
+            </wp:cNvGraphicFramePr>
+            <a:graphic xmlns:a="http://schemas.openxmlformats.org/drawingml/2006/main">
+              <a:graphicData uri="http://schemas.openxmlformats.org/drawingml/2006/picture">
+                <pic:pic xmlns:pic="http://schemas.openxmlformats.org/drawingml/2006/picture">
+                  <pic:nvPicPr>
+                    <pic:cNvPr id="360557666" name=""/>
+                    <pic:cNvPicPr/>
+                  </pic:nvPicPr>
+                  <pic:blipFill>
+                    <a:blip r:embed="rId23">
+                      <a:extLst>
+                        <a:ext uri="{28A0092B-C50C-407E-A947-70E740481C1C}">
+                          <a14:useLocalDpi xmlns:a14="http://schemas.microsoft.com/office/drawing/2010/main" val="0"/>
+                        </a:ext>
+                      </a:extLst>
+                    </a:blip>
+                    <a:stretch>
+                      <a:fillRect/>
+                    </a:stretch>
+                  </pic:blipFill>
+                  <pic:spPr>
+                    <a:xfrm>
+                      <a:off x="0" y="0"/>
+                      <a:ext cx="3439795" cy="543560"/>
+                    </a:xfrm>
+                    <a:prstGeom prst="rect">
+                      <a:avLst/>
+                    </a:prstGeom>
+                  </pic:spPr>
+                </pic:pic>
+              </a:graphicData>
+            </a:graphic>
+          </wp:anchor>
+        </w:drawing>
+      </w:r>
+      <w:r>
+        <w:rPr>
+          <w:sz w:val="20"/>
+        </w:rPr>
+        <w:t xml:space="preserve"> </w:t>
+      </w:r>
+      <w:r>
+        <w:rPr>
+          <w:b/>
+          <w:bCs/>
+          <w:sz w:val="20"/>
+        </w:rPr>
+        <w:t xml:space="preserve">Super Key =&gt; </w:t>
+      </w:r>
+    </w:p>
+    <w:p>
+      <w:pPr>
+        <w:jc w:val="right"/>
+        <w:rPr>
+          <w:sz w:val="20"/>
+        </w:rPr>
+      </w:pPr>
+      <w:r>
+        <w:rPr>
+          <w:b/>
+          <w:bCs/>
+          <w:sz w:val="20"/>
+        </w:rPr>
+        <w:t>Candidate key</w:t>
+      </w:r>
+      <w:r>
+        <w:rPr>
+          <w:sz w:val="20"/>
+        </w:rPr>
+        <w:t xml:space="preserve"> =&gt; </w:t>
+      </w:r>
+      <w:r>
+        <w:rPr>
+          <w:b/>
+          <w:bCs/>
+          <w:sz w:val="20"/>
+        </w:rPr>
+        <w:t>{</w:t>
+      </w:r>
+      <w:r>
+        <w:rPr>
+          <w:b/>
+          <w:bCs/>
+          <w:sz w:val="20"/>
+        </w:rPr>
+        <w:t>Emp_Id and Emp_Aadhar</w:t>
+      </w:r>
+      <w:r>
+        <w:rPr>
+          <w:b/>
+          <w:bCs/>
+          <w:sz w:val="20"/>
+        </w:rPr>
+        <w:t>}</w:t>
+      </w:r>
+      <w:r>
+        <w:rPr>
+          <w:sz w:val="20"/>
+        </w:rPr>
+        <w:t xml:space="preserve"> (sinc</w:t>
+      </w:r>
+      <w:r>
+        <w:rPr>
+          <w:sz w:val="20"/>
+        </w:rPr>
+        <w:t>e they are not repeated. The set of Emp_Id and Emp_name</w:t>
+      </w:r>
+      <w:r>
+        <w:rPr>
+          <w:sz w:val="20"/>
+        </w:rPr>
+        <w:t xml:space="preserve"> and other sets </w:t>
+      </w:r>
+      <w:r>
+        <w:rPr>
+          <w:sz w:val="20"/>
+        </w:rPr>
+        <w:t xml:space="preserve">can’t be called as Candidate key as Emp_Id is already </w:t>
+      </w:r>
+      <w:r>
+        <w:rPr>
+          <w:sz w:val="20"/>
+        </w:rPr>
+        <w:t>used. Basically</w:t>
+      </w:r>
+      <w:r>
+        <w:rPr>
+          <w:sz w:val="20"/>
+        </w:rPr>
+        <w:t>, we cannot use duplicate attributes as candidate key</w:t>
+      </w:r>
+      <w:r>
+        <w:rPr>
+          <w:sz w:val="20"/>
+        </w:rPr>
+        <w:t>).</w:t>
+      </w:r>
+    </w:p>
+    <w:p>
+      <w:pPr>
+        <w:jc w:val="right"/>
+        <w:rPr>
+          <w:sz w:val="20"/>
+        </w:rPr>
+      </w:pPr>
+      <w:r>
+        <w:rPr>
+          <w:b/>
+          <w:bCs/>
+          <w:sz w:val="20"/>
+        </w:rPr>
+        <w:t>Note</w:t>
+      </w:r>
+      <w:r>
+        <w:rPr>
+          <w:sz w:val="20"/>
+        </w:rPr>
+        <w:t>: Combinations of keys can also be termed as Candidate key bss they must not be repeated before.</w:t>
+      </w:r>
+    </w:p>
+    <w:p>
+      <w:pPr>
+        <w:rPr>
+          <w:sz w:val="20"/>
+        </w:rPr>
+      </w:pPr>
+      <w:r>
+        <w:rPr>
+          <w:b/>
+          <w:bCs/>
+          <w:sz w:val="20"/>
+        </w:rPr>
+        <w:t>Unique Key:</w:t>
+      </w:r>
+      <w:r>
+        <w:rPr>
+          <w:b/>
+          <w:bCs/>
+          <w:sz w:val="20"/>
+        </w:rPr>
+        <w:t xml:space="preserve"> =&gt; </w:t>
+      </w:r>
+      <w:r>
+        <w:rPr>
+          <w:sz w:val="20"/>
+        </w:rPr>
+        <w:t>Emp_Contact and Emp_Email.</w:t>
+      </w:r>
+    </w:p>
+    <w:p>
+      <w:pPr>
+        <w:rPr>
+          <w:sz w:val="20"/>
+        </w:rPr>
+      </w:pPr>
+    </w:p>
+    <w:p>
+      <w:pPr>
+        <w:rPr>
+          <w:sz w:val="20"/>
+        </w:rPr>
+      </w:pPr>
+    </w:p>
+    <w:p>
+      <w:pPr>
+        <w:jc w:val="center"/>
+        <w:rPr>
+          <w:b/>
+          <w:bCs/>
+          <w:sz w:val="28"/>
+        </w:rPr>
+      </w:pPr>
+    </w:p>
+    <w:p>
+      <w:pPr>
+        <w:jc w:val="center"/>
+        <w:rPr>
+          <w:b/>
+          <w:bCs/>
+          <w:sz w:val="28"/>
+        </w:rPr>
+      </w:pPr>
+    </w:p>
+    <w:p>
+      <w:pPr>
+        <w:jc w:val="center"/>
+        <w:rPr>
+          <w:b/>
+          <w:bCs/>
+          <w:sz w:val="28"/>
+        </w:rPr>
+      </w:pPr>
+      <w:r>
+        <w:rPr>
+          <w:sz w:val="20"/>
+        </w:rPr>
+        <w:lastRenderedPageBreak/>
+        <w:drawing>
+          <wp:anchor distT="0" distB="0" distL="114300" distR="114300" simplePos="0" relativeHeight="251676672" behindDoc="0" locked="0" layoutInCell="1" allowOverlap="1" wp14:anchorId="78DAA3CF" wp14:editId="4E4EFCA2">
+            <wp:simplePos x="0" y="0"/>
+            <wp:positionH relativeFrom="column">
+              <wp:posOffset>3872865</wp:posOffset>
+            </wp:positionH>
+            <wp:positionV relativeFrom="paragraph">
+              <wp:posOffset>128270</wp:posOffset>
+            </wp:positionV>
+            <wp:extent cx="2318385" cy="1817370"/>
+            <wp:effectExtent l="0" t="0" r="5715" b="0"/>
+            <wp:wrapSquare wrapText="bothSides"/>
+            <wp:docPr id="1654240567" name="Picture 1"/>
+            <wp:cNvGraphicFramePr>
+              <a:graphicFrameLocks xmlns:a="http://schemas.openxmlformats.org/drawingml/2006/main" noChangeAspect="1"/>
+            </wp:cNvGraphicFramePr>
+            <a:graphic xmlns:a="http://schemas.openxmlformats.org/drawingml/2006/main">
+              <a:graphicData uri="http://schemas.openxmlformats.org/drawingml/2006/picture">
+                <pic:pic xmlns:pic="http://schemas.openxmlformats.org/drawingml/2006/picture">
+                  <pic:nvPicPr>
+                    <pic:cNvPr id="1654240567" name=""/>
+                    <pic:cNvPicPr/>
+                  </pic:nvPicPr>
+                  <pic:blipFill>
+                    <a:blip r:embed="rId24">
+                      <a:extLst>
+                        <a:ext uri="{28A0092B-C50C-407E-A947-70E740481C1C}">
+                          <a14:useLocalDpi xmlns:a14="http://schemas.microsoft.com/office/drawing/2010/main" val="0"/>
+                        </a:ext>
+                      </a:extLst>
+                    </a:blip>
+                    <a:stretch>
+                      <a:fillRect/>
+                    </a:stretch>
+                  </pic:blipFill>
+                  <pic:spPr>
+                    <a:xfrm>
+                      <a:off x="0" y="0"/>
+                      <a:ext cx="2318385" cy="1817370"/>
+                    </a:xfrm>
+                    <a:prstGeom prst="rect">
+                      <a:avLst/>
+                    </a:prstGeom>
+                  </pic:spPr>
+                </pic:pic>
+              </a:graphicData>
+            </a:graphic>
+            <wp14:sizeRelV relativeFrom="margin">
+              <wp14:pctHeight>0</wp14:pctHeight>
+            </wp14:sizeRelV>
+          </wp:anchor>
+        </w:drawing>
+      </w:r>
+      <w:r>
+        <w:rPr>
+          <w:b/>
+          <w:bCs/>
+          <w:sz w:val="28"/>
+        </w:rPr>
+        <w:t>Relational Algebra</w:t>
+      </w:r>
+    </w:p>
+    <w:p>
+      <w:pPr>
+        <w:rPr>
+          <w:sz w:val="20"/>
+        </w:rPr>
+      </w:pPr>
+      <w:r>
+        <w:rPr>
+          <w:rFonts w:cstheme="minorHAnsi"/>
+          <w:color w:val="000000" w:themeColor="text1"/>
+          <w:sz w:val="20"/>
+          <w:szCs w:val="30"/>
+        </w:rPr>
+        <w:t xml:space="preserve">It’s </w:t>
+      </w:r>
+      <w:r>
+        <w:rPr>
+          <w:rFonts w:cstheme="minorHAnsi"/>
+          <w:color w:val="000000" w:themeColor="text1"/>
+          <w:sz w:val="20"/>
+          <w:szCs w:val="30"/>
+        </w:rPr>
+        <w:t>a procedural query language that accepts a Relation as input and outputs another Relation</w:t>
+      </w:r>
+      <w:r>
+        <w:rPr>
+          <w:rFonts w:cstheme="minorHAnsi"/>
+          <w:color w:val="000000" w:themeColor="text1"/>
+          <w:sz w:val="20"/>
+          <w:szCs w:val="30"/>
+        </w:rPr>
+        <w:t>.</w:t>
+      </w:r>
+      <w:r>
+        <w:rPr>
+          <w:rFonts w:cstheme="minorHAnsi"/>
+          <w:color w:val="000000" w:themeColor="text1"/>
+          <w:sz w:val="20"/>
+        </w:rPr>
+        <w:t xml:space="preserve">It </w:t>
+      </w:r>
+      <w:r>
+        <w:rPr>
+          <w:sz w:val="20"/>
+        </w:rPr>
+        <w:t>is a theoritical language and base for SQL.</w:t>
+      </w:r>
+    </w:p>
+    <w:p>
+      <w:pPr>
+        <w:rPr>
+          <w:sz w:val="20"/>
+        </w:rPr>
+      </w:pPr>
+    </w:p>
+    <w:p>
+      <w:pPr>
+        <w:rPr>
+          <w:sz w:val="20"/>
+        </w:rPr>
+      </w:pPr>
+    </w:p>
+    <w:p>
+      <w:pPr>
+        <w:rPr>
+          <w:sz w:val="20"/>
+        </w:rPr>
+      </w:pPr>
+    </w:p>
+    <w:p>
+      <w:pPr>
+        <w:rPr>
+          <w:sz w:val="20"/>
+        </w:rPr>
+      </w:pPr>
+    </w:p>
+    <w:p>
+      <w:pPr>
+        <w:rPr>
+          <w:b/>
+          <w:bCs/>
+          <w:sz w:val="20"/>
+        </w:rPr>
+      </w:pPr>
+      <w:r>
+        <w:rPr>
+          <w:b/>
+          <w:bCs/>
+          <w:sz w:val="20"/>
+        </w:rPr>
+        <w:t>Types of Operators in Relational Algebra</w:t>
+      </w:r>
+    </w:p>
+    <w:p>
+      <w:pPr>
+        <w:rPr>
+          <w:b/>
+          <w:bCs/>
+          <w:sz w:val="20"/>
+        </w:rPr>
+      </w:pPr>
+      <w:r>
+        <w:rPr>
+          <w:b/>
+          <w:bCs/>
+          <w:sz w:val="20"/>
+        </w:rPr>
+        <w:drawing>
+          <wp:inline distT="0" distB="0" distL="0" distR="0" wp14:anchorId="56ADEA68" wp14:editId="3B99E658">
+            <wp:extent cx="4343400" cy="2127265"/>
+            <wp:effectExtent l="0" t="0" r="0" b="6350"/>
+            <wp:docPr id="935535290" name="Picture 1"/>
+            <wp:cNvGraphicFramePr>
+              <a:graphicFrameLocks xmlns:a="http://schemas.openxmlformats.org/drawingml/2006/main" noChangeAspect="1"/>
+            </wp:cNvGraphicFramePr>
+            <a:graphic xmlns:a="http://schemas.openxmlformats.org/drawingml/2006/main">
+              <a:graphicData uri="http://schemas.openxmlformats.org/drawingml/2006/picture">
+                <pic:pic xmlns:pic="http://schemas.openxmlformats.org/drawingml/2006/picture">
+                  <pic:nvPicPr>
+                    <pic:cNvPr id="935535290" name=""/>
+                    <pic:cNvPicPr/>
+                  </pic:nvPicPr>
+                  <pic:blipFill>
+                    <a:blip r:embed="rId25"/>
+                    <a:stretch>
+                      <a:fillRect/>
+                    </a:stretch>
+                  </pic:blipFill>
+                  <pic:spPr>
+                    <a:xfrm>
+                      <a:off x="0" y="0"/>
+                      <a:ext cx="4363508" cy="2137113"/>
+                    </a:xfrm>
+                    <a:prstGeom prst="rect">
+                      <a:avLst/>
+                    </a:prstGeom>
+                  </pic:spPr>
+                </pic:pic>
+              </a:graphicData>
+            </a:graphic>
+          </wp:inline>
+        </w:drawing>
       </w:r>
     </w:p>
     <w:sectPr>
@@ -1474,6 +3965,379 @@
     </w:sectPr>
   </w:body>
 </w:document>
+</file>
+
+<file path=word/numbering.xml><?xml version="1.0" encoding="utf-8"?>
+<w:numbering xmlns:wpc="http://schemas.microsoft.com/office/word/2010/wordprocessingCanvas" xmlns:cx="http://schemas.microsoft.com/office/drawing/2014/chartex" xmlns:cx1="http://schemas.microsoft.com/office/drawing/2015/9/8/chartex" xmlns:cx2="http://schemas.microsoft.com/office/drawing/2015/10/21/chartex" xmlns:cx3="http://schemas.microsoft.com/office/drawing/2016/5/9/chartex" xmlns:cx4="http://schemas.microsoft.com/office/drawing/2016/5/10/chartex" xmlns:cx5="http://schemas.microsoft.com/office/drawing/2016/5/11/chartex" xmlns:cx6="http://schemas.microsoft.com/office/drawing/2016/5/12/chartex" xmlns:cx7="http://schemas.microsoft.com/office/drawing/2016/5/13/chartex" xmlns:cx8="http://schemas.microsoft.com/office/drawing/2016/5/14/chartex" xmlns:mc="http://schemas.openxmlformats.org/markup-compatibility/2006" xmlns:aink="http://schemas.microsoft.com/office/drawing/2016/ink" xmlns:am3d="http://schemas.microsoft.com/office/drawing/2017/model3d" xmlns:o="urn:schemas-microsoft-com:office:office" xmlns:oel="http://schemas.microsoft.com/office/2019/extlst" xmlns:r="http://schemas.openxmlformats.org/officeDocument/2006/relationships" xmlns:m="http://schemas.openxmlformats.org/officeDocument/2006/math" xmlns:v="urn:schemas-microsoft-com:vml" xmlns:wp14="http://schemas.microsoft.com/office/word/2010/wordprocessingDrawing" xmlns:wp="http://schemas.openxmlformats.org/drawingml/2006/wordprocessingDrawing" xmlns:w10="urn:schemas-microsoft-com:office:word" xmlns:w="http://schemas.openxmlformats.org/wordprocessingml/2006/main" xmlns:w14="http://schemas.microsoft.com/office/word/2010/wordml" xmlns:w15="http://schemas.microsoft.com/office/word/2012/wordml" xmlns:w16cex="http://schemas.microsoft.com/office/word/2018/wordml/cex" xmlns:w16cid="http://schemas.microsoft.com/office/word/2016/wordml/cid" xmlns:w16="http://schemas.microsoft.com/office/word/2018/wordml" xmlns:w16sdtdh="http://schemas.microsoft.com/office/word/2020/wordml/sdtdatahash" xmlns:w16se="http://schemas.microsoft.com/office/word/2015/wordml/symex" xmlns:wpg="http://schemas.microsoft.com/office/word/2010/wordprocessingGroup" xmlns:wpi="http://schemas.microsoft.com/office/word/2010/wordprocessingInk" xmlns:wne="http://schemas.microsoft.com/office/word/2006/wordml" xmlns:wps="http://schemas.microsoft.com/office/word/2010/wordprocessingShape" mc:Ignorable="w14 w15 w16se w16cid w16 w16cex w16sdtdh wp14">
+  <w:abstractNum w:abstractNumId="0" w15:restartNumberingAfterBreak="0">
+    <w:nsid w:val="0B0B4C72"/>
+    <w:multiLevelType w:val="hybridMultilevel"/>
+    <w:tmpl w:val="5F663B7A"/>
+    <w:lvl w:ilvl="0" w:tplc="4009000F">
+      <w:start w:val="1"/>
+      <w:numFmt w:val="decimal"/>
+      <w:lvlText w:val="%1."/>
+      <w:lvlJc w:val="left"/>
+      <w:pPr>
+        <w:ind w:left="720" w:hanging="360"/>
+      </w:pPr>
+      <w:rPr>
+        <w:rFonts w:hint="default"/>
+      </w:rPr>
+    </w:lvl>
+    <w:lvl w:ilvl="1" w:tplc="40090019" w:tentative="1">
+      <w:start w:val="1"/>
+      <w:numFmt w:val="lowerLetter"/>
+      <w:lvlText w:val="%2."/>
+      <w:lvlJc w:val="left"/>
+      <w:pPr>
+        <w:ind w:left="1440" w:hanging="360"/>
+      </w:pPr>
+    </w:lvl>
+    <w:lvl w:ilvl="2" w:tplc="4009001B" w:tentative="1">
+      <w:start w:val="1"/>
+      <w:numFmt w:val="lowerRoman"/>
+      <w:lvlText w:val="%3."/>
+      <w:lvlJc w:val="right"/>
+      <w:pPr>
+        <w:ind w:left="2160" w:hanging="180"/>
+      </w:pPr>
+    </w:lvl>
+    <w:lvl w:ilvl="3" w:tplc="4009000F" w:tentative="1">
+      <w:start w:val="1"/>
+      <w:numFmt w:val="decimal"/>
+      <w:lvlText w:val="%4."/>
+      <w:lvlJc w:val="left"/>
+      <w:pPr>
+        <w:ind w:left="2880" w:hanging="360"/>
+      </w:pPr>
+    </w:lvl>
+    <w:lvl w:ilvl="4" w:tplc="40090019" w:tentative="1">
+      <w:start w:val="1"/>
+      <w:numFmt w:val="lowerLetter"/>
+      <w:lvlText w:val="%5."/>
+      <w:lvlJc w:val="left"/>
+      <w:pPr>
+        <w:ind w:left="3600" w:hanging="360"/>
+      </w:pPr>
+    </w:lvl>
+    <w:lvl w:ilvl="5" w:tplc="4009001B" w:tentative="1">
+      <w:start w:val="1"/>
+      <w:numFmt w:val="lowerRoman"/>
+      <w:lvlText w:val="%6."/>
+      <w:lvlJc w:val="right"/>
+      <w:pPr>
+        <w:ind w:left="4320" w:hanging="180"/>
+      </w:pPr>
+    </w:lvl>
+    <w:lvl w:ilvl="6" w:tplc="4009000F" w:tentative="1">
+      <w:start w:val="1"/>
+      <w:numFmt w:val="decimal"/>
+      <w:lvlText w:val="%7."/>
+      <w:lvlJc w:val="left"/>
+      <w:pPr>
+        <w:ind w:left="5040" w:hanging="360"/>
+      </w:pPr>
+    </w:lvl>
+    <w:lvl w:ilvl="7" w:tplc="40090019" w:tentative="1">
+      <w:start w:val="1"/>
+      <w:numFmt w:val="lowerLetter"/>
+      <w:lvlText w:val="%8."/>
+      <w:lvlJc w:val="left"/>
+      <w:pPr>
+        <w:ind w:left="5760" w:hanging="360"/>
+      </w:pPr>
+    </w:lvl>
+    <w:lvl w:ilvl="8" w:tplc="4009001B" w:tentative="1">
+      <w:start w:val="1"/>
+      <w:numFmt w:val="lowerRoman"/>
+      <w:lvlText w:val="%9."/>
+      <w:lvlJc w:val="right"/>
+      <w:pPr>
+        <w:ind w:left="6480" w:hanging="180"/>
+      </w:pPr>
+    </w:lvl>
+  </w:abstractNum>
+  <w:abstractNum w:abstractNumId="1" w15:restartNumberingAfterBreak="0">
+    <w:nsid w:val="4DC23F9D"/>
+    <w:multiLevelType w:val="hybridMultilevel"/>
+    <w:tmpl w:val="C826FAA8"/>
+    <w:lvl w:ilvl="0" w:tplc="4009000F">
+      <w:start w:val="1"/>
+      <w:numFmt w:val="decimal"/>
+      <w:lvlText w:val="%1."/>
+      <w:lvlJc w:val="left"/>
+      <w:pPr>
+        <w:ind w:left="720" w:hanging="360"/>
+      </w:pPr>
+      <w:rPr>
+        <w:rFonts w:hint="default"/>
+      </w:rPr>
+    </w:lvl>
+    <w:lvl w:ilvl="1" w:tplc="40090019" w:tentative="1">
+      <w:start w:val="1"/>
+      <w:numFmt w:val="lowerLetter"/>
+      <w:lvlText w:val="%2."/>
+      <w:lvlJc w:val="left"/>
+      <w:pPr>
+        <w:ind w:left="1440" w:hanging="360"/>
+      </w:pPr>
+    </w:lvl>
+    <w:lvl w:ilvl="2" w:tplc="4009001B" w:tentative="1">
+      <w:start w:val="1"/>
+      <w:numFmt w:val="lowerRoman"/>
+      <w:lvlText w:val="%3."/>
+      <w:lvlJc w:val="right"/>
+      <w:pPr>
+        <w:ind w:left="2160" w:hanging="180"/>
+      </w:pPr>
+    </w:lvl>
+    <w:lvl w:ilvl="3" w:tplc="4009000F" w:tentative="1">
+      <w:start w:val="1"/>
+      <w:numFmt w:val="decimal"/>
+      <w:lvlText w:val="%4."/>
+      <w:lvlJc w:val="left"/>
+      <w:pPr>
+        <w:ind w:left="2880" w:hanging="360"/>
+      </w:pPr>
+    </w:lvl>
+    <w:lvl w:ilvl="4" w:tplc="40090019" w:tentative="1">
+      <w:start w:val="1"/>
+      <w:numFmt w:val="lowerLetter"/>
+      <w:lvlText w:val="%5."/>
+      <w:lvlJc w:val="left"/>
+      <w:pPr>
+        <w:ind w:left="3600" w:hanging="360"/>
+      </w:pPr>
+    </w:lvl>
+    <w:lvl w:ilvl="5" w:tplc="4009001B" w:tentative="1">
+      <w:start w:val="1"/>
+      <w:numFmt w:val="lowerRoman"/>
+      <w:lvlText w:val="%6."/>
+      <w:lvlJc w:val="right"/>
+      <w:pPr>
+        <w:ind w:left="4320" w:hanging="180"/>
+      </w:pPr>
+    </w:lvl>
+    <w:lvl w:ilvl="6" w:tplc="4009000F" w:tentative="1">
+      <w:start w:val="1"/>
+      <w:numFmt w:val="decimal"/>
+      <w:lvlText w:val="%7."/>
+      <w:lvlJc w:val="left"/>
+      <w:pPr>
+        <w:ind w:left="5040" w:hanging="360"/>
+      </w:pPr>
+    </w:lvl>
+    <w:lvl w:ilvl="7" w:tplc="40090019" w:tentative="1">
+      <w:start w:val="1"/>
+      <w:numFmt w:val="lowerLetter"/>
+      <w:lvlText w:val="%8."/>
+      <w:lvlJc w:val="left"/>
+      <w:pPr>
+        <w:ind w:left="5760" w:hanging="360"/>
+      </w:pPr>
+    </w:lvl>
+    <w:lvl w:ilvl="8" w:tplc="4009001B" w:tentative="1">
+      <w:start w:val="1"/>
+      <w:numFmt w:val="lowerRoman"/>
+      <w:lvlText w:val="%9."/>
+      <w:lvlJc w:val="right"/>
+      <w:pPr>
+        <w:ind w:left="6480" w:hanging="180"/>
+      </w:pPr>
+    </w:lvl>
+  </w:abstractNum>
+  <w:abstractNum w:abstractNumId="2" w15:restartNumberingAfterBreak="0">
+    <w:nsid w:val="6D744A05"/>
+    <w:multiLevelType w:val="hybridMultilevel"/>
+    <w:tmpl w:val="DE70FD64"/>
+    <w:lvl w:ilvl="0" w:tplc="4009000F">
+      <w:start w:val="1"/>
+      <w:numFmt w:val="decimal"/>
+      <w:lvlText w:val="%1."/>
+      <w:lvlJc w:val="left"/>
+      <w:pPr>
+        <w:ind w:left="720" w:hanging="360"/>
+      </w:pPr>
+      <w:rPr>
+        <w:rFonts w:hint="default"/>
+      </w:rPr>
+    </w:lvl>
+    <w:lvl w:ilvl="1" w:tplc="40090019" w:tentative="1">
+      <w:start w:val="1"/>
+      <w:numFmt w:val="lowerLetter"/>
+      <w:lvlText w:val="%2."/>
+      <w:lvlJc w:val="left"/>
+      <w:pPr>
+        <w:ind w:left="1440" w:hanging="360"/>
+      </w:pPr>
+    </w:lvl>
+    <w:lvl w:ilvl="2" w:tplc="4009001B" w:tentative="1">
+      <w:start w:val="1"/>
+      <w:numFmt w:val="lowerRoman"/>
+      <w:lvlText w:val="%3."/>
+      <w:lvlJc w:val="right"/>
+      <w:pPr>
+        <w:ind w:left="2160" w:hanging="180"/>
+      </w:pPr>
+    </w:lvl>
+    <w:lvl w:ilvl="3" w:tplc="4009000F" w:tentative="1">
+      <w:start w:val="1"/>
+      <w:numFmt w:val="decimal"/>
+      <w:lvlText w:val="%4."/>
+      <w:lvlJc w:val="left"/>
+      <w:pPr>
+        <w:ind w:left="2880" w:hanging="360"/>
+      </w:pPr>
+    </w:lvl>
+    <w:lvl w:ilvl="4" w:tplc="40090019" w:tentative="1">
+      <w:start w:val="1"/>
+      <w:numFmt w:val="lowerLetter"/>
+      <w:lvlText w:val="%5."/>
+      <w:lvlJc w:val="left"/>
+      <w:pPr>
+        <w:ind w:left="3600" w:hanging="360"/>
+      </w:pPr>
+    </w:lvl>
+    <w:lvl w:ilvl="5" w:tplc="4009001B" w:tentative="1">
+      <w:start w:val="1"/>
+      <w:numFmt w:val="lowerRoman"/>
+      <w:lvlText w:val="%6."/>
+      <w:lvlJc w:val="right"/>
+      <w:pPr>
+        <w:ind w:left="4320" w:hanging="180"/>
+      </w:pPr>
+    </w:lvl>
+    <w:lvl w:ilvl="6" w:tplc="4009000F" w:tentative="1">
+      <w:start w:val="1"/>
+      <w:numFmt w:val="decimal"/>
+      <w:lvlText w:val="%7."/>
+      <w:lvlJc w:val="left"/>
+      <w:pPr>
+        <w:ind w:left="5040" w:hanging="360"/>
+      </w:pPr>
+    </w:lvl>
+    <w:lvl w:ilvl="7" w:tplc="40090019" w:tentative="1">
+      <w:start w:val="1"/>
+      <w:numFmt w:val="lowerLetter"/>
+      <w:lvlText w:val="%8."/>
+      <w:lvlJc w:val="left"/>
+      <w:pPr>
+        <w:ind w:left="5760" w:hanging="360"/>
+      </w:pPr>
+    </w:lvl>
+    <w:lvl w:ilvl="8" w:tplc="4009001B" w:tentative="1">
+      <w:start w:val="1"/>
+      <w:numFmt w:val="lowerRoman"/>
+      <w:lvlText w:val="%9."/>
+      <w:lvlJc w:val="right"/>
+      <w:pPr>
+        <w:ind w:left="6480" w:hanging="180"/>
+      </w:pPr>
+    </w:lvl>
+  </w:abstractNum>
+  <w:abstractNum w:abstractNumId="3" w15:restartNumberingAfterBreak="0">
+    <w:nsid w:val="6DB33374"/>
+    <w:multiLevelType w:val="hybridMultilevel"/>
+    <w:tmpl w:val="7EB09D62"/>
+    <w:lvl w:ilvl="0" w:tplc="4009000F">
+      <w:start w:val="1"/>
+      <w:numFmt w:val="decimal"/>
+      <w:lvlText w:val="%1."/>
+      <w:lvlJc w:val="left"/>
+      <w:pPr>
+        <w:ind w:left="720" w:hanging="360"/>
+      </w:pPr>
+      <w:rPr>
+        <w:rFonts w:hint="default"/>
+      </w:rPr>
+    </w:lvl>
+    <w:lvl w:ilvl="1" w:tplc="40090019" w:tentative="1">
+      <w:start w:val="1"/>
+      <w:numFmt w:val="lowerLetter"/>
+      <w:lvlText w:val="%2."/>
+      <w:lvlJc w:val="left"/>
+      <w:pPr>
+        <w:ind w:left="1440" w:hanging="360"/>
+      </w:pPr>
+    </w:lvl>
+    <w:lvl w:ilvl="2" w:tplc="4009001B" w:tentative="1">
+      <w:start w:val="1"/>
+      <w:numFmt w:val="lowerRoman"/>
+      <w:lvlText w:val="%3."/>
+      <w:lvlJc w:val="right"/>
+      <w:pPr>
+        <w:ind w:left="2160" w:hanging="180"/>
+      </w:pPr>
+    </w:lvl>
+    <w:lvl w:ilvl="3" w:tplc="4009000F" w:tentative="1">
+      <w:start w:val="1"/>
+      <w:numFmt w:val="decimal"/>
+      <w:lvlText w:val="%4."/>
+      <w:lvlJc w:val="left"/>
+      <w:pPr>
+        <w:ind w:left="2880" w:hanging="360"/>
+      </w:pPr>
+    </w:lvl>
+    <w:lvl w:ilvl="4" w:tplc="40090019" w:tentative="1">
+      <w:start w:val="1"/>
+      <w:numFmt w:val="lowerLetter"/>
+      <w:lvlText w:val="%5."/>
+      <w:lvlJc w:val="left"/>
+      <w:pPr>
+        <w:ind w:left="3600" w:hanging="360"/>
+      </w:pPr>
+    </w:lvl>
+    <w:lvl w:ilvl="5" w:tplc="4009001B" w:tentative="1">
+      <w:start w:val="1"/>
+      <w:numFmt w:val="lowerRoman"/>
+      <w:lvlText w:val="%6."/>
+      <w:lvlJc w:val="right"/>
+      <w:pPr>
+        <w:ind w:left="4320" w:hanging="180"/>
+      </w:pPr>
+    </w:lvl>
+    <w:lvl w:ilvl="6" w:tplc="4009000F" w:tentative="1">
+      <w:start w:val="1"/>
+      <w:numFmt w:val="decimal"/>
+      <w:lvlText w:val="%7."/>
+      <w:lvlJc w:val="left"/>
+      <w:pPr>
+        <w:ind w:left="5040" w:hanging="360"/>
+      </w:pPr>
+    </w:lvl>
+    <w:lvl w:ilvl="7" w:tplc="40090019" w:tentative="1">
+      <w:start w:val="1"/>
+      <w:numFmt w:val="lowerLetter"/>
+      <w:lvlText w:val="%8."/>
+      <w:lvlJc w:val="left"/>
+      <w:pPr>
+        <w:ind w:left="5760" w:hanging="360"/>
+      </w:pPr>
+    </w:lvl>
+    <w:lvl w:ilvl="8" w:tplc="4009001B" w:tentative="1">
+      <w:start w:val="1"/>
+      <w:numFmt w:val="lowerRoman"/>
+      <w:lvlText w:val="%9."/>
+      <w:lvlJc w:val="right"/>
+      <w:pPr>
+        <w:ind w:left="6480" w:hanging="180"/>
+      </w:pPr>
+    </w:lvl>
+  </w:abstractNum>
+  <w:num w:numId="1" w16cid:durableId="1556970745">
+    <w:abstractNumId w:val="0"/>
+  </w:num>
+  <w:num w:numId="2" w16cid:durableId="1806466972">
+    <w:abstractNumId w:val="1"/>
+  </w:num>
+  <w:num w:numId="3" w16cid:durableId="1084952722">
+    <w:abstractNumId w:val="2"/>
+  </w:num>
+  <w:num w:numId="4" w16cid:durableId="96994405">
+    <w:abstractNumId w:val="3"/>
+  </w:num>
+</w:numbering>
 </file>
 
 <file path=word/styles.xml><?xml version="1.0" encoding="utf-8"?>
@@ -1878,6 +4742,28 @@
     <w:qFormat/>
     <w:rsid w:val="00E81D7F"/>
   </w:style>
+  <w:style w:type="paragraph" w:styleId="Heading2">
+    <w:name w:val="heading 2"/>
+    <w:basedOn w:val="Normal"/>
+    <w:link w:val="Heading2Char"/>
+    <w:uiPriority w:val="9"/>
+    <w:qFormat/>
+    <w:rsid w:val="009B2305"/>
+    <w:pPr>
+      <w:spacing w:before="100" w:beforeAutospacing="1" w:after="100" w:afterAutospacing="1" w:line="240" w:lineRule="auto"/>
+      <w:outlineLvl w:val="1"/>
+    </w:pPr>
+    <w:rPr>
+      <w:rFonts w:ascii="Times New Roman" w:eastAsia="Times New Roman" w:hAnsi="Times New Roman" w:cs="Times New Roman"/>
+      <w:b/>
+      <w:bCs/>
+      <w:kern w:val="0"/>
+      <w:sz w:val="36"/>
+      <w:szCs w:val="36"/>
+      <w:lang w:eastAsia="en-IN"/>
+      <w14:ligatures w14:val="none"/>
+    </w:rPr>
+  </w:style>
   <w:style w:type="character" w:default="1" w:styleId="DefaultParagraphFont">
     <w:name w:val="Default Paragraph Font"/>
     <w:uiPriority w:val="1"/>
@@ -1904,6 +4790,53 @@
     <w:uiPriority w:val="99"/>
     <w:semiHidden/>
     <w:unhideWhenUsed/>
+  </w:style>
+  <w:style w:type="character" w:customStyle="1" w:styleId="Heading2Char">
+    <w:name w:val="Heading 2 Char"/>
+    <w:basedOn w:val="DefaultParagraphFont"/>
+    <w:link w:val="Heading2"/>
+    <w:uiPriority w:val="9"/>
+    <w:rsid w:val="009B2305"/>
+    <w:rPr>
+      <w:rFonts w:ascii="Times New Roman" w:eastAsia="Times New Roman" w:hAnsi="Times New Roman" w:cs="Times New Roman"/>
+      <w:b/>
+      <w:bCs/>
+      <w:kern w:val="0"/>
+      <w:sz w:val="36"/>
+      <w:szCs w:val="36"/>
+      <w:lang w:eastAsia="en-IN"/>
+      <w14:ligatures w14:val="none"/>
+    </w:rPr>
+  </w:style>
+  <w:style w:type="paragraph" w:styleId="ListParagraph">
+    <w:name w:val="List Paragraph"/>
+    <w:basedOn w:val="Normal"/>
+    <w:uiPriority w:val="34"/>
+    <w:qFormat/>
+    <w:rsid w:val="009B2305"/>
+    <w:pPr>
+      <w:ind w:left="720"/>
+      <w:contextualSpacing/>
+    </w:pPr>
+  </w:style>
+  <w:style w:type="paragraph" w:styleId="NormalWeb">
+    <w:name w:val="Normal (Web)"/>
+    <w:basedOn w:val="Normal"/>
+    <w:uiPriority w:val="99"/>
+    <w:semiHidden/>
+    <w:unhideWhenUsed/>
+    <w:rsid w:val="004D2AA3"/>
+    <w:pPr>
+      <w:spacing w:before="100" w:beforeAutospacing="1" w:after="100" w:afterAutospacing="1" w:line="240" w:lineRule="auto"/>
+    </w:pPr>
+    <w:rPr>
+      <w:rFonts w:ascii="Times New Roman" w:eastAsia="Times New Roman" w:hAnsi="Times New Roman" w:cs="Times New Roman"/>
+      <w:kern w:val="0"/>
+      <w:sz w:val="24"/>
+      <w:szCs w:val="24"/>
+      <w:lang w:eastAsia="en-IN"/>
+      <w14:ligatures w14:val="none"/>
+    </w:rPr>
   </w:style>
 </w:styles>
 </file>

</xml_diff>